<commit_message>
fixed bomValidation in us-02. added us-02 documentation
</commit_message>
<xml_diff>
--- a/documentation/us-02-documentation.docx
+++ b/documentation/us-02-documentation.docx
@@ -17,8 +17,222 @@
         <w:t>US-02 Documentation</w:t>
       </w:r>
     </w:p>
+    <w:p>
+      <w:r>
+        <w:t>Version 1.0</w:t>
+      </w:r>
+    </w:p>
+    <w:p>
+      <w:r>
+        <w:t>10/07/2021</w:t>
+      </w:r>
+    </w:p>
+    <w:p/>
+    <w:p>
+      <w:r>
+        <w:br/>
+        <w:t>Files Included: us-02.py, \data-sets\trip-test.csv, \data-sets\responses.csv</w:t>
+      </w:r>
+    </w:p>
+    <w:p/>
+    <w:p>
+      <w:r>
+        <w:t xml:space="preserve">Inputs: </w:t>
+      </w:r>
+    </w:p>
+    <w:p>
+      <w:pPr>
+        <w:pStyle w:val="ListParagraph"/>
+        <w:numPr>
+          <w:ilvl w:val="0"/>
+          <w:numId w:val="2"/>
+        </w:numPr>
+      </w:pPr>
+      <w:r>
+        <w:t>‘r’, ‘R’, ‘c’, ‘C’</w:t>
+      </w:r>
+    </w:p>
+    <w:p>
+      <w:pPr>
+        <w:pStyle w:val="ListParagraph"/>
+        <w:numPr>
+          <w:ilvl w:val="0"/>
+          <w:numId w:val="2"/>
+        </w:numPr>
+      </w:pPr>
+      <w:r>
+        <w:t>.csv file</w:t>
+      </w:r>
+    </w:p>
+    <w:p>
+      <w:pPr>
+        <w:pStyle w:val="ListParagraph"/>
+        <w:numPr>
+          <w:ilvl w:val="0"/>
+          <w:numId w:val="2"/>
+        </w:numPr>
+      </w:pPr>
+      <w:r>
+        <w:t xml:space="preserve">Typed response less than or equal to 500 characters. </w:t>
+      </w:r>
+    </w:p>
+    <w:p/>
+    <w:p>
+      <w:r>
+        <w:t xml:space="preserve">Functions: </w:t>
+      </w:r>
+    </w:p>
+    <w:p>
+      <w:pPr>
+        <w:pStyle w:val="ListParagraph"/>
+        <w:numPr>
+          <w:ilvl w:val="0"/>
+          <w:numId w:val="1"/>
+        </w:numPr>
+      </w:pPr>
+      <w:r>
+        <w:t>Main()</w:t>
+      </w:r>
+    </w:p>
+    <w:p>
+      <w:pPr>
+        <w:pStyle w:val="ListParagraph"/>
+        <w:numPr>
+          <w:ilvl w:val="0"/>
+          <w:numId w:val="1"/>
+        </w:numPr>
+      </w:pPr>
+      <w:r>
+        <w:t>csvOption()</w:t>
+      </w:r>
+    </w:p>
+    <w:p>
+      <w:pPr>
+        <w:pStyle w:val="ListParagraph"/>
+        <w:numPr>
+          <w:ilvl w:val="0"/>
+          <w:numId w:val="1"/>
+        </w:numPr>
+      </w:pPr>
+      <w:r>
+        <w:t>csvRead()</w:t>
+      </w:r>
+    </w:p>
+    <w:p>
+      <w:pPr>
+        <w:pStyle w:val="ListParagraph"/>
+        <w:numPr>
+          <w:ilvl w:val="0"/>
+          <w:numId w:val="1"/>
+        </w:numPr>
+      </w:pPr>
+      <w:r>
+        <w:t>bomValidation()</w:t>
+      </w:r>
+    </w:p>
+    <w:p>
+      <w:pPr>
+        <w:pStyle w:val="ListParagraph"/>
+        <w:numPr>
+          <w:ilvl w:val="0"/>
+          <w:numId w:val="1"/>
+        </w:numPr>
+      </w:pPr>
+      <w:r>
+        <w:t>responseOption()</w:t>
+      </w:r>
+    </w:p>
+    <w:p/>
+    <w:p>
+      <w:r>
+        <w:t>Overview:</w:t>
+      </w:r>
+    </w:p>
+    <w:p>
+      <w:pPr>
+        <w:ind w:firstLine="720"/>
+      </w:pPr>
+      <w:r>
+        <w:t xml:space="preserve">This user story was to allow a user and the development team to upload .csv file of responses or a single, typed in response to our application. For the time being, and for the sake of modularity and separation from other user stories, the code implementing US-02 is a command line tool. A prompt is given to the user asking if they would like to enter a path to a .csv file or type in a single response. The user has the option to type ‘r’ or ‘R’ for a single response and ‘c’ or ‘C’ for a path to a .csv file. The single response and .csv file are then validated to make sure they are in the correct format for our application. If they are not, an error message will pop up in the command line and prompt the user to re-enter a valid path or a valid response. </w:t>
+      </w:r>
+    </w:p>
+    <w:p>
+      <w:pPr>
+        <w:ind w:firstLine="720"/>
+      </w:pPr>
+    </w:p>
+    <w:p>
+      <w:pPr>
+        <w:ind w:firstLine="720"/>
+      </w:pPr>
+      <w:r>
+        <w:t xml:space="preserve">US-02 is entirely housed in the us-02.py file. There is also code in there pertaining to US-03 but is separated out into separate functions. us-02.py was tested with trip-tests.csv, a dataset downloaded from Kaggle.com and edited to our accepted formatting in Microsoft Excel. </w:t>
+      </w:r>
+    </w:p>
     <w:p/>
     <w:p/>
+    <w:p>
+      <w:r>
+        <w:t>Validation:</w:t>
+      </w:r>
+    </w:p>
+    <w:p>
+      <w:r>
+        <w:tab/>
+        <w:t xml:space="preserve">There are multiple layers of validation in us-02.py. </w:t>
+      </w:r>
+      <w:r>
+        <w:t xml:space="preserve">The first step of validation happens in main(). This is when the user is prompted on what option they would like to do. There is a list of valid responses that has a length of 4 elements; ‘r’, ‘R’, ‘c’, ‘C’. the program checks the input to see if it is in that list. If it is not, the user is asked again for input until correct input is entered. </w:t>
+      </w:r>
+    </w:p>
+    <w:p/>
+    <w:p>
+      <w:r>
+        <w:tab/>
+        <w:t>The next layer of validation depends on the option that the user takes. In the .csv option (in csv</w:t>
+      </w:r>
+      <w:r>
+        <w:t>Option</w:t>
+      </w:r>
+      <w:r>
+        <w:t>() ) , the next layer of validation is checking that the path to the .csv file the user provided is valid and exists. Here, we use the os module to call path.exists(path) to validate the path.</w:t>
+      </w:r>
+      <w:r>
+        <w:t xml:space="preserve"> If it is not a valid path, a prompt will appear telling the user that the input was an invalid path and will prompt the user for a path until a valid path is provided.</w:t>
+      </w:r>
+      <w:r>
+        <w:t xml:space="preserve"> Next, </w:t>
+      </w:r>
+      <w:r>
+        <w:t xml:space="preserve">in csvRead(), the .csv file is iterated over and is scanned to see if each row is a single value. If it is not, an error message will appear telling the user that </w:t>
+      </w:r>
+      <w:r>
+        <w:lastRenderedPageBreak/>
+        <w:t xml:space="preserve">the .csv file is in an invalid format. The program will then prompt the user for another .csv until a valid .csv is provided. </w:t>
+      </w:r>
+    </w:p>
+    <w:p/>
+    <w:p>
+      <w:r>
+        <w:tab/>
+        <w:t xml:space="preserve">In the case that the user chooses the single response option, the next layer of validation is in responseOption(). Here, it prompts the user for input. If the input is greater than 500 characters, a message will appear letting the user know that the input was too long and will prompt for input again until a valid length of input is entered. </w:t>
+      </w:r>
+    </w:p>
+    <w:p/>
+    <w:p>
+      <w:r>
+        <w:tab/>
+      </w:r>
+      <w:r>
+        <w:t>There also a separate function called bomValidation(). This function scans the first 3 characters of the first row in a .csv fi</w:t>
+      </w:r>
+      <w:r>
+        <w:t>le to check what encoding the file has. It then gets the encoding and passes that value to the csvRead() function to read the file appropriately. If there is no encoding characters in the file, the file is read as a UTF-8 file as default.</w:t>
+      </w:r>
+      <w:r>
+        <w:t xml:space="preserve"> </w:t>
+      </w:r>
+    </w:p>
     <w:sectPr>
       <w:pgSz w:w="12240" w:h="15840"/>
       <w:pgMar w:top="1440" w:right="1440" w:bottom="1440" w:left="1440" w:header="720" w:footer="720" w:gutter="0"/>
@@ -27,6 +241,241 @@
     </w:sectPr>
   </w:body>
 </w:document>
+</file>
+
+<file path=word/numbering.xml><?xml version="1.0" encoding="utf-8"?>
+<w:numbering xmlns:wpc="http://schemas.microsoft.com/office/word/2010/wordprocessingCanvas" xmlns:cx="http://schemas.microsoft.com/office/drawing/2014/chartex" xmlns:cx1="http://schemas.microsoft.com/office/drawing/2015/9/8/chartex" xmlns:cx2="http://schemas.microsoft.com/office/drawing/2015/10/21/chartex" xmlns:cx3="http://schemas.microsoft.com/office/drawing/2016/5/9/chartex" xmlns:cx4="http://schemas.microsoft.com/office/drawing/2016/5/10/chartex" xmlns:cx5="http://schemas.microsoft.com/office/drawing/2016/5/11/chartex" xmlns:cx6="http://schemas.microsoft.com/office/drawing/2016/5/12/chartex" xmlns:cx7="http://schemas.microsoft.com/office/drawing/2016/5/13/chartex" xmlns:cx8="http://schemas.microsoft.com/office/drawing/2016/5/14/chartex" xmlns:mc="http://schemas.openxmlformats.org/markup-compatibility/2006" xmlns:aink="http://schemas.microsoft.com/office/drawing/2016/ink" xmlns:am3d="http://schemas.microsoft.com/office/drawing/2017/model3d" xmlns:o="urn:schemas-microsoft-com:office:office" xmlns:r="http://schemas.openxmlformats.org/officeDocument/2006/relationships" xmlns:m="http://schemas.openxmlformats.org/officeDocument/2006/math" xmlns:v="urn:schemas-microsoft-com:vml" xmlns:wp14="http://schemas.microsoft.com/office/word/2010/wordprocessingDrawing" xmlns:wp="http://schemas.openxmlformats.org/drawingml/2006/wordprocessingDrawing" xmlns:w10="urn:schemas-microsoft-com:office:word" xmlns:w="http://schemas.openxmlformats.org/wordprocessingml/2006/main" xmlns:w14="http://schemas.microsoft.com/office/word/2010/wordml" xmlns:w15="http://schemas.microsoft.com/office/word/2012/wordml" xmlns:w16cex="http://schemas.microsoft.com/office/word/2018/wordml/cex" xmlns:w16cid="http://schemas.microsoft.com/office/word/2016/wordml/cid" xmlns:w16="http://schemas.microsoft.com/office/word/2018/wordml" xmlns:w16sdtdh="http://schemas.microsoft.com/office/word/2020/wordml/sdtdatahash" xmlns:w16se="http://schemas.microsoft.com/office/word/2015/wordml/symex" xmlns:wpg="http://schemas.microsoft.com/office/word/2010/wordprocessingGroup" xmlns:wpi="http://schemas.microsoft.com/office/word/2010/wordprocessingInk" xmlns:wne="http://schemas.microsoft.com/office/word/2006/wordml" xmlns:wps="http://schemas.microsoft.com/office/word/2010/wordprocessingShape" mc:Ignorable="w14 w15 w16se w16cid w16 w16cex w16sdtdh wp14">
+  <w:abstractNum w:abstractNumId="0" w15:restartNumberingAfterBreak="0">
+    <w:nsid w:val="24F50510"/>
+    <w:multiLevelType w:val="hybridMultilevel"/>
+    <w:tmpl w:val="0B86739E"/>
+    <w:lvl w:ilvl="0" w:tplc="69C639BA">
+      <w:numFmt w:val="bullet"/>
+      <w:lvlText w:val="-"/>
+      <w:lvlJc w:val="left"/>
+      <w:pPr>
+        <w:ind w:left="720" w:hanging="360"/>
+      </w:pPr>
+      <w:rPr>
+        <w:rFonts w:ascii="Calibri" w:eastAsiaTheme="minorHAnsi" w:hAnsi="Calibri" w:cs="Calibri" w:hint="default"/>
+      </w:rPr>
+    </w:lvl>
+    <w:lvl w:ilvl="1" w:tplc="04090003" w:tentative="1">
+      <w:start w:val="1"/>
+      <w:numFmt w:val="bullet"/>
+      <w:lvlText w:val="o"/>
+      <w:lvlJc w:val="left"/>
+      <w:pPr>
+        <w:ind w:left="1440" w:hanging="360"/>
+      </w:pPr>
+      <w:rPr>
+        <w:rFonts w:ascii="Courier New" w:hAnsi="Courier New" w:cs="Courier New" w:hint="default"/>
+      </w:rPr>
+    </w:lvl>
+    <w:lvl w:ilvl="2" w:tplc="04090005" w:tentative="1">
+      <w:start w:val="1"/>
+      <w:numFmt w:val="bullet"/>
+      <w:lvlText w:val=""/>
+      <w:lvlJc w:val="left"/>
+      <w:pPr>
+        <w:ind w:left="2160" w:hanging="360"/>
+      </w:pPr>
+      <w:rPr>
+        <w:rFonts w:ascii="Wingdings" w:hAnsi="Wingdings" w:hint="default"/>
+      </w:rPr>
+    </w:lvl>
+    <w:lvl w:ilvl="3" w:tplc="04090001" w:tentative="1">
+      <w:start w:val="1"/>
+      <w:numFmt w:val="bullet"/>
+      <w:lvlText w:val=""/>
+      <w:lvlJc w:val="left"/>
+      <w:pPr>
+        <w:ind w:left="2880" w:hanging="360"/>
+      </w:pPr>
+      <w:rPr>
+        <w:rFonts w:ascii="Symbol" w:hAnsi="Symbol" w:hint="default"/>
+      </w:rPr>
+    </w:lvl>
+    <w:lvl w:ilvl="4" w:tplc="04090003" w:tentative="1">
+      <w:start w:val="1"/>
+      <w:numFmt w:val="bullet"/>
+      <w:lvlText w:val="o"/>
+      <w:lvlJc w:val="left"/>
+      <w:pPr>
+        <w:ind w:left="3600" w:hanging="360"/>
+      </w:pPr>
+      <w:rPr>
+        <w:rFonts w:ascii="Courier New" w:hAnsi="Courier New" w:cs="Courier New" w:hint="default"/>
+      </w:rPr>
+    </w:lvl>
+    <w:lvl w:ilvl="5" w:tplc="04090005" w:tentative="1">
+      <w:start w:val="1"/>
+      <w:numFmt w:val="bullet"/>
+      <w:lvlText w:val=""/>
+      <w:lvlJc w:val="left"/>
+      <w:pPr>
+        <w:ind w:left="4320" w:hanging="360"/>
+      </w:pPr>
+      <w:rPr>
+        <w:rFonts w:ascii="Wingdings" w:hAnsi="Wingdings" w:hint="default"/>
+      </w:rPr>
+    </w:lvl>
+    <w:lvl w:ilvl="6" w:tplc="04090001" w:tentative="1">
+      <w:start w:val="1"/>
+      <w:numFmt w:val="bullet"/>
+      <w:lvlText w:val=""/>
+      <w:lvlJc w:val="left"/>
+      <w:pPr>
+        <w:ind w:left="5040" w:hanging="360"/>
+      </w:pPr>
+      <w:rPr>
+        <w:rFonts w:ascii="Symbol" w:hAnsi="Symbol" w:hint="default"/>
+      </w:rPr>
+    </w:lvl>
+    <w:lvl w:ilvl="7" w:tplc="04090003" w:tentative="1">
+      <w:start w:val="1"/>
+      <w:numFmt w:val="bullet"/>
+      <w:lvlText w:val="o"/>
+      <w:lvlJc w:val="left"/>
+      <w:pPr>
+        <w:ind w:left="5760" w:hanging="360"/>
+      </w:pPr>
+      <w:rPr>
+        <w:rFonts w:ascii="Courier New" w:hAnsi="Courier New" w:cs="Courier New" w:hint="default"/>
+      </w:rPr>
+    </w:lvl>
+    <w:lvl w:ilvl="8" w:tplc="04090005" w:tentative="1">
+      <w:start w:val="1"/>
+      <w:numFmt w:val="bullet"/>
+      <w:lvlText w:val=""/>
+      <w:lvlJc w:val="left"/>
+      <w:pPr>
+        <w:ind w:left="6480" w:hanging="360"/>
+      </w:pPr>
+      <w:rPr>
+        <w:rFonts w:ascii="Wingdings" w:hAnsi="Wingdings" w:hint="default"/>
+      </w:rPr>
+    </w:lvl>
+  </w:abstractNum>
+  <w:abstractNum w:abstractNumId="1" w15:restartNumberingAfterBreak="0">
+    <w:nsid w:val="346F4185"/>
+    <w:multiLevelType w:val="hybridMultilevel"/>
+    <w:tmpl w:val="199856DA"/>
+    <w:lvl w:ilvl="0" w:tplc="B9B865AE">
+      <w:numFmt w:val="bullet"/>
+      <w:lvlText w:val="-"/>
+      <w:lvlJc w:val="left"/>
+      <w:pPr>
+        <w:ind w:left="720" w:hanging="360"/>
+      </w:pPr>
+      <w:rPr>
+        <w:rFonts w:ascii="Calibri" w:eastAsiaTheme="minorHAnsi" w:hAnsi="Calibri" w:cs="Calibri" w:hint="default"/>
+      </w:rPr>
+    </w:lvl>
+    <w:lvl w:ilvl="1" w:tplc="04090003" w:tentative="1">
+      <w:start w:val="1"/>
+      <w:numFmt w:val="bullet"/>
+      <w:lvlText w:val="o"/>
+      <w:lvlJc w:val="left"/>
+      <w:pPr>
+        <w:ind w:left="1440" w:hanging="360"/>
+      </w:pPr>
+      <w:rPr>
+        <w:rFonts w:ascii="Courier New" w:hAnsi="Courier New" w:cs="Courier New" w:hint="default"/>
+      </w:rPr>
+    </w:lvl>
+    <w:lvl w:ilvl="2" w:tplc="04090005" w:tentative="1">
+      <w:start w:val="1"/>
+      <w:numFmt w:val="bullet"/>
+      <w:lvlText w:val=""/>
+      <w:lvlJc w:val="left"/>
+      <w:pPr>
+        <w:ind w:left="2160" w:hanging="360"/>
+      </w:pPr>
+      <w:rPr>
+        <w:rFonts w:ascii="Wingdings" w:hAnsi="Wingdings" w:hint="default"/>
+      </w:rPr>
+    </w:lvl>
+    <w:lvl w:ilvl="3" w:tplc="04090001" w:tentative="1">
+      <w:start w:val="1"/>
+      <w:numFmt w:val="bullet"/>
+      <w:lvlText w:val=""/>
+      <w:lvlJc w:val="left"/>
+      <w:pPr>
+        <w:ind w:left="2880" w:hanging="360"/>
+      </w:pPr>
+      <w:rPr>
+        <w:rFonts w:ascii="Symbol" w:hAnsi="Symbol" w:hint="default"/>
+      </w:rPr>
+    </w:lvl>
+    <w:lvl w:ilvl="4" w:tplc="04090003" w:tentative="1">
+      <w:start w:val="1"/>
+      <w:numFmt w:val="bullet"/>
+      <w:lvlText w:val="o"/>
+      <w:lvlJc w:val="left"/>
+      <w:pPr>
+        <w:ind w:left="3600" w:hanging="360"/>
+      </w:pPr>
+      <w:rPr>
+        <w:rFonts w:ascii="Courier New" w:hAnsi="Courier New" w:cs="Courier New" w:hint="default"/>
+      </w:rPr>
+    </w:lvl>
+    <w:lvl w:ilvl="5" w:tplc="04090005" w:tentative="1">
+      <w:start w:val="1"/>
+      <w:numFmt w:val="bullet"/>
+      <w:lvlText w:val=""/>
+      <w:lvlJc w:val="left"/>
+      <w:pPr>
+        <w:ind w:left="4320" w:hanging="360"/>
+      </w:pPr>
+      <w:rPr>
+        <w:rFonts w:ascii="Wingdings" w:hAnsi="Wingdings" w:hint="default"/>
+      </w:rPr>
+    </w:lvl>
+    <w:lvl w:ilvl="6" w:tplc="04090001" w:tentative="1">
+      <w:start w:val="1"/>
+      <w:numFmt w:val="bullet"/>
+      <w:lvlText w:val=""/>
+      <w:lvlJc w:val="left"/>
+      <w:pPr>
+        <w:ind w:left="5040" w:hanging="360"/>
+      </w:pPr>
+      <w:rPr>
+        <w:rFonts w:ascii="Symbol" w:hAnsi="Symbol" w:hint="default"/>
+      </w:rPr>
+    </w:lvl>
+    <w:lvl w:ilvl="7" w:tplc="04090003" w:tentative="1">
+      <w:start w:val="1"/>
+      <w:numFmt w:val="bullet"/>
+      <w:lvlText w:val="o"/>
+      <w:lvlJc w:val="left"/>
+      <w:pPr>
+        <w:ind w:left="5760" w:hanging="360"/>
+      </w:pPr>
+      <w:rPr>
+        <w:rFonts w:ascii="Courier New" w:hAnsi="Courier New" w:cs="Courier New" w:hint="default"/>
+      </w:rPr>
+    </w:lvl>
+    <w:lvl w:ilvl="8" w:tplc="04090005" w:tentative="1">
+      <w:start w:val="1"/>
+      <w:numFmt w:val="bullet"/>
+      <w:lvlText w:val=""/>
+      <w:lvlJc w:val="left"/>
+      <w:pPr>
+        <w:ind w:left="6480" w:hanging="360"/>
+      </w:pPr>
+      <w:rPr>
+        <w:rFonts w:ascii="Wingdings" w:hAnsi="Wingdings" w:hint="default"/>
+      </w:rPr>
+    </w:lvl>
+  </w:abstractNum>
+  <w:num w:numId="1">
+    <w:abstractNumId w:val="1"/>
+  </w:num>
+  <w:num w:numId="2">
+    <w:abstractNumId w:val="0"/>
+  </w:num>
+</w:numbering>
 </file>
 
 <file path=word/styles.xml><?xml version="1.0" encoding="utf-8"?>
@@ -451,6 +900,17 @@
     <w:semiHidden/>
     <w:unhideWhenUsed/>
   </w:style>
+  <w:style w:type="paragraph" w:styleId="ListParagraph">
+    <w:name w:val="List Paragraph"/>
+    <w:basedOn w:val="Normal"/>
+    <w:uiPriority w:val="34"/>
+    <w:qFormat/>
+    <w:rsid w:val="007458BA"/>
+    <w:pPr>
+      <w:ind w:left="720"/>
+      <w:contextualSpacing/>
+    </w:pPr>
+  </w:style>
 </w:styles>
 </file>
 

</xml_diff>

<commit_message>
Remove code from us-02.py now existing in train-testing-model.ipynb. Change variables/function names to snake_case in other files.
</commit_message>
<xml_diff>
--- a/documentation/us-02-documentation.docx
+++ b/documentation/us-02-documentation.docx
@@ -1,6 +1,6 @@
 
 <file path=word/document.xml><?xml version="1.0" encoding="utf-8"?>
-<w:document xmlns:wpc="http://schemas.microsoft.com/office/word/2010/wordprocessingCanvas" xmlns:cx="http://schemas.microsoft.com/office/drawing/2014/chartex" xmlns:cx1="http://schemas.microsoft.com/office/drawing/2015/9/8/chartex" xmlns:cx2="http://schemas.microsoft.com/office/drawing/2015/10/21/chartex" xmlns:cx3="http://schemas.microsoft.com/office/drawing/2016/5/9/chartex" xmlns:cx4="http://schemas.microsoft.com/office/drawing/2016/5/10/chartex" xmlns:cx5="http://schemas.microsoft.com/office/drawing/2016/5/11/chartex" xmlns:cx6="http://schemas.microsoft.com/office/drawing/2016/5/12/chartex" xmlns:cx7="http://schemas.microsoft.com/office/drawing/2016/5/13/chartex" xmlns:cx8="http://schemas.microsoft.com/office/drawing/2016/5/14/chartex" xmlns:mc="http://schemas.openxmlformats.org/markup-compatibility/2006" xmlns:aink="http://schemas.microsoft.com/office/drawing/2016/ink" xmlns:am3d="http://schemas.microsoft.com/office/drawing/2017/model3d" xmlns:o="urn:schemas-microsoft-com:office:office" xmlns:r="http://schemas.openxmlformats.org/officeDocument/2006/relationships" xmlns:m="http://schemas.openxmlformats.org/officeDocument/2006/math" xmlns:v="urn:schemas-microsoft-com:vml" xmlns:wp14="http://schemas.microsoft.com/office/word/2010/wordprocessingDrawing" xmlns:wp="http://schemas.openxmlformats.org/drawingml/2006/wordprocessingDrawing" xmlns:w10="urn:schemas-microsoft-com:office:word" xmlns:w="http://schemas.openxmlformats.org/wordprocessingml/2006/main" xmlns:w14="http://schemas.microsoft.com/office/word/2010/wordml" xmlns:w15="http://schemas.microsoft.com/office/word/2012/wordml" xmlns:w16cex="http://schemas.microsoft.com/office/word/2018/wordml/cex" xmlns:w16cid="http://schemas.microsoft.com/office/word/2016/wordml/cid" xmlns:w16="http://schemas.microsoft.com/office/word/2018/wordml" xmlns:w16sdtdh="http://schemas.microsoft.com/office/word/2020/wordml/sdtdatahash" xmlns:w16se="http://schemas.microsoft.com/office/word/2015/wordml/symex" xmlns:wpg="http://schemas.microsoft.com/office/word/2010/wordprocessingGroup" xmlns:wpi="http://schemas.microsoft.com/office/word/2010/wordprocessingInk" xmlns:wne="http://schemas.microsoft.com/office/word/2006/wordml" xmlns:wps="http://schemas.microsoft.com/office/word/2010/wordprocessingShape" mc:Ignorable="w14 w15 w16se w16cid w16 w16cex w16sdtdh wp14">
+<w:document xmlns:ve="http://schemas.openxmlformats.org/markup-compatibility/2006" xmlns:o="urn:schemas-microsoft-com:office:office" xmlns:r="http://schemas.openxmlformats.org/officeDocument/2006/relationships" xmlns:m="http://schemas.openxmlformats.org/officeDocument/2006/math" xmlns:v="urn:schemas-microsoft-com:vml" xmlns:wp="http://schemas.openxmlformats.org/drawingml/2006/wordprocessingDrawing" xmlns:w10="urn:schemas-microsoft-com:office:word" xmlns:w="http://schemas.openxmlformats.org/wordprocessingml/2006/main" xmlns:wne="http://schemas.microsoft.com/office/word/2006/wordml">
   <w:body>
     <w:p>
       <w:r>
@@ -61,7 +61,15 @@
         </w:numPr>
       </w:pPr>
       <w:r>
-        <w:t>.csv file</w:t>
+        <w:t>.</w:t>
+      </w:r>
+      <w:proofErr w:type="spellStart"/>
+      <w:r>
+        <w:t>csv</w:t>
+      </w:r>
+      <w:proofErr w:type="spellEnd"/>
+      <w:r>
+        <w:t xml:space="preserve"> file</w:t>
       </w:r>
     </w:p>
     <w:p>
@@ -91,7 +99,10 @@
         </w:numPr>
       </w:pPr>
       <w:r>
-        <w:t>Main()</w:t>
+        <w:t>m</w:t>
+      </w:r>
+      <w:r>
+        <w:t>ain()</w:t>
       </w:r>
     </w:p>
     <w:p>
@@ -102,8 +113,16 @@
           <w:numId w:val="1"/>
         </w:numPr>
       </w:pPr>
-      <w:r>
-        <w:t>csvOption()</w:t>
+      <w:proofErr w:type="spellStart"/>
+      <w:r>
+        <w:t>csv_o</w:t>
+      </w:r>
+      <w:r>
+        <w:t>ption</w:t>
+      </w:r>
+      <w:proofErr w:type="spellEnd"/>
+      <w:r>
+        <w:t>()</w:t>
       </w:r>
     </w:p>
     <w:p>
@@ -114,8 +133,16 @@
           <w:numId w:val="1"/>
         </w:numPr>
       </w:pPr>
-      <w:r>
-        <w:t>csvRead()</w:t>
+      <w:proofErr w:type="spellStart"/>
+      <w:r>
+        <w:t>csv_r</w:t>
+      </w:r>
+      <w:r>
+        <w:t>ead</w:t>
+      </w:r>
+      <w:proofErr w:type="spellEnd"/>
+      <w:r>
+        <w:t>()</w:t>
       </w:r>
     </w:p>
     <w:p>
@@ -126,8 +153,16 @@
           <w:numId w:val="1"/>
         </w:numPr>
       </w:pPr>
-      <w:r>
-        <w:t>bomValidation()</w:t>
+      <w:proofErr w:type="spellStart"/>
+      <w:r>
+        <w:t>bom_v</w:t>
+      </w:r>
+      <w:r>
+        <w:t>alidation</w:t>
+      </w:r>
+      <w:proofErr w:type="spellEnd"/>
+      <w:r>
+        <w:t>()</w:t>
       </w:r>
     </w:p>
     <w:p>
@@ -138,8 +173,16 @@
           <w:numId w:val="1"/>
         </w:numPr>
       </w:pPr>
-      <w:r>
-        <w:t>responseOption()</w:t>
+      <w:proofErr w:type="spellStart"/>
+      <w:r>
+        <w:t>response_o</w:t>
+      </w:r>
+      <w:r>
+        <w:t>ption</w:t>
+      </w:r>
+      <w:proofErr w:type="spellEnd"/>
+      <w:r>
+        <w:t>()</w:t>
       </w:r>
     </w:p>
     <w:p/>
@@ -153,7 +196,39 @@
         <w:ind w:firstLine="720"/>
       </w:pPr>
       <w:r>
-        <w:t xml:space="preserve">This user story was to allow a user and the development team to upload .csv file of responses or a single, typed in response to our application. For the time being, and for the sake of modularity and separation from other user stories, the code implementing US-02 is a command line tool. A prompt is given to the user asking if they would like to enter a path to a .csv file or type in a single response. The user has the option to type ‘r’ or ‘R’ for a single response and ‘c’ or ‘C’ for a path to a .csv file. The single response and .csv file are then validated to make sure they are in the correct format for our application. If they are not, an error message will pop up in the command line and prompt the user to re-enter a valid path or a valid response. </w:t>
+        <w:t>This user story was to allow a user and the development team to upload .</w:t>
+      </w:r>
+      <w:proofErr w:type="spellStart"/>
+      <w:r>
+        <w:t>csv</w:t>
+      </w:r>
+      <w:proofErr w:type="spellEnd"/>
+      <w:r>
+        <w:t xml:space="preserve"> file of responses or a single, typed in response to our application. For the time being, and for the sake of modularity and separation from other user stories, the code implementing US-02 is a command line tool. A prompt is given to the user asking if they would like to enter a path to a .</w:t>
+      </w:r>
+      <w:proofErr w:type="spellStart"/>
+      <w:r>
+        <w:t>csv</w:t>
+      </w:r>
+      <w:proofErr w:type="spellEnd"/>
+      <w:r>
+        <w:t xml:space="preserve"> file or type in a single response. The user has the option to type ‘r’ or ‘R’ for a single response and ‘c’ or ‘C’ for a path to a .</w:t>
+      </w:r>
+      <w:proofErr w:type="spellStart"/>
+      <w:r>
+        <w:t>csv</w:t>
+      </w:r>
+      <w:proofErr w:type="spellEnd"/>
+      <w:r>
+        <w:t xml:space="preserve"> file. The single response and .</w:t>
+      </w:r>
+      <w:proofErr w:type="spellStart"/>
+      <w:r>
+        <w:t>csv</w:t>
+      </w:r>
+      <w:proofErr w:type="spellEnd"/>
+      <w:r>
+        <w:t xml:space="preserve"> file are then validated to make sure they are in the correct format for our application. If they are not, an error message will pop up in the command line and prompt the user to re-enter a valid path or a valid response. </w:t>
       </w:r>
     </w:p>
     <w:p>
@@ -166,7 +241,31 @@
         <w:ind w:firstLine="720"/>
       </w:pPr>
       <w:r>
-        <w:t xml:space="preserve">US-02 is entirely housed in the us-02.py file. There is also code in there pertaining to US-03 but is separated out into separate functions. us-02.py was tested with trip-tests.csv, a dataset downloaded from Kaggle.com and edited to our accepted formatting in Microsoft Excel. </w:t>
+        <w:t xml:space="preserve">US-02 is entirely housed in </w:t>
+      </w:r>
+      <w:proofErr w:type="gramStart"/>
+      <w:r>
+        <w:t>the us</w:t>
+      </w:r>
+      <w:proofErr w:type="gramEnd"/>
+      <w:r>
+        <w:t xml:space="preserve">-02.py file. There is also code in there pertaining to US-03 but </w:t>
+      </w:r>
+      <w:proofErr w:type="gramStart"/>
+      <w:r>
+        <w:t>is</w:t>
+      </w:r>
+      <w:proofErr w:type="gramEnd"/>
+      <w:r>
+        <w:t xml:space="preserve"> separated out into separate functions. </w:t>
+      </w:r>
+      <w:proofErr w:type="gramStart"/>
+      <w:r>
+        <w:t>us-02.py</w:t>
+      </w:r>
+      <w:proofErr w:type="gramEnd"/>
+      <w:r>
+        <w:t xml:space="preserve"> was tested with trip-tests.csv, a dataset downloaded from Kaggle.com and edited to our accepted formatting in Microsoft Excel. </w:t>
       </w:r>
     </w:p>
     <w:p/>
@@ -182,20 +281,92 @@
         <w:t xml:space="preserve">There are multiple layers of validation in us-02.py. </w:t>
       </w:r>
       <w:r>
-        <w:t xml:space="preserve">The first step of validation happens in main(). This is when the user is prompted on what option they would like to do. There is a list of valid responses that has a length of 4 elements; ‘r’, ‘R’, ‘c’, ‘C’. the program checks the input to see if it is in that list. If it is not, the user is asked again for input until correct input is entered. </w:t>
+        <w:t xml:space="preserve">The first step of validation happens in </w:t>
+      </w:r>
+      <w:proofErr w:type="gramStart"/>
+      <w:r>
+        <w:t>main(</w:t>
+      </w:r>
+      <w:proofErr w:type="gramEnd"/>
+      <w:r>
+        <w:t xml:space="preserve">). This is when the user is prompted on what option they would like to do. There is a list of valid responses that has a length of 4 elements; ‘r’, ‘R’, ‘c’, ‘C’. </w:t>
+      </w:r>
+      <w:proofErr w:type="gramStart"/>
+      <w:r>
+        <w:t>the</w:t>
+      </w:r>
+      <w:proofErr w:type="gramEnd"/>
+      <w:r>
+        <w:t xml:space="preserve"> program checks the input to see if it is in that list. If it is not, the user is asked again for input until correct input is entered. </w:t>
       </w:r>
     </w:p>
     <w:p/>
     <w:p>
       <w:r>
         <w:tab/>
-        <w:t>The next layer of validation depends on the option that the user takes. In the .csv option (in csv</w:t>
-      </w:r>
-      <w:r>
-        <w:t>Option</w:t>
-      </w:r>
-      <w:r>
-        <w:t>() ) , the next layer of validation is checking that the path to the .csv file the user provided is valid and exists. Here, we use the os module to call path.exists(path) to validate the path.</w:t>
+        <w:t>The next layer of validation depends on the option that the user takes. In the .</w:t>
+      </w:r>
+      <w:proofErr w:type="spellStart"/>
+      <w:r>
+        <w:t>csv</w:t>
+      </w:r>
+      <w:proofErr w:type="spellEnd"/>
+      <w:r>
+        <w:t xml:space="preserve"> option (in </w:t>
+      </w:r>
+      <w:proofErr w:type="spellStart"/>
+      <w:r>
+        <w:t>csv</w:t>
+      </w:r>
+      <w:r>
+        <w:t>_</w:t>
+      </w:r>
+      <w:proofErr w:type="gramStart"/>
+      <w:r>
+        <w:t>o</w:t>
+      </w:r>
+      <w:r>
+        <w:t>ption</w:t>
+      </w:r>
+      <w:proofErr w:type="spellEnd"/>
+      <w:r>
+        <w:t>(</w:t>
+      </w:r>
+      <w:proofErr w:type="gramEnd"/>
+      <w:r>
+        <w:t xml:space="preserve">) </w:t>
+      </w:r>
+      <w:r>
+        <w:t>) , the next layer of validation is checking that the path to the .</w:t>
+      </w:r>
+      <w:proofErr w:type="spellStart"/>
+      <w:r>
+        <w:t>csv</w:t>
+      </w:r>
+      <w:proofErr w:type="spellEnd"/>
+      <w:r>
+        <w:t xml:space="preserve"> file the user provided is valid and exists. Here, we use the </w:t>
+      </w:r>
+      <w:proofErr w:type="spellStart"/>
+      <w:r>
+        <w:t>os</w:t>
+      </w:r>
+      <w:proofErr w:type="spellEnd"/>
+      <w:r>
+        <w:t xml:space="preserve"> module to call </w:t>
+      </w:r>
+      <w:proofErr w:type="spellStart"/>
+      <w:proofErr w:type="gramStart"/>
+      <w:r>
+        <w:t>path.exists</w:t>
+      </w:r>
+      <w:proofErr w:type="spellEnd"/>
+      <w:r>
+        <w:t>(</w:t>
+      </w:r>
+      <w:proofErr w:type="gramEnd"/>
+      <w:r>
+        <w:t>path) to validate the path.</w:t>
       </w:r>
       <w:r>
         <w:t xml:space="preserve"> If it is not a valid path, a prompt will appear telling the user that the input was an invalid path and will prompt the user for a path until a valid path is provided.</w:t>
@@ -204,18 +375,91 @@
         <w:t xml:space="preserve"> Next, </w:t>
       </w:r>
       <w:r>
-        <w:t xml:space="preserve">in csvRead(), the .csv file is iterated over and is scanned to see if each row is a single value. If it is not, an error message will appear telling the user that </w:t>
+        <w:t xml:space="preserve">in </w:t>
+      </w:r>
+      <w:proofErr w:type="spellStart"/>
+      <w:r>
+        <w:t>csv_</w:t>
+      </w:r>
+      <w:proofErr w:type="gramStart"/>
+      <w:r>
+        <w:t>r</w:t>
+      </w:r>
+      <w:r>
+        <w:t>ead</w:t>
+      </w:r>
+      <w:proofErr w:type="spellEnd"/>
+      <w:r>
+        <w:t>(</w:t>
+      </w:r>
+      <w:proofErr w:type="gramEnd"/>
+      <w:r>
+        <w:t>), the .</w:t>
+      </w:r>
+      <w:proofErr w:type="spellStart"/>
+      <w:r>
+        <w:t>csv</w:t>
+      </w:r>
+      <w:proofErr w:type="spellEnd"/>
+      <w:r>
+        <w:t xml:space="preserve"> file is iterated over and is scanned to see if each row is a single value. If it is not, an error message will appear telling the user that </w:t>
       </w:r>
       <w:r>
         <w:lastRenderedPageBreak/>
-        <w:t xml:space="preserve">the .csv file is in an invalid format. The program will then prompt the user for another .csv until a valid .csv is provided. </w:t>
+        <w:t>the .</w:t>
+      </w:r>
+      <w:proofErr w:type="spellStart"/>
+      <w:r>
+        <w:t>csv</w:t>
+      </w:r>
+      <w:proofErr w:type="spellEnd"/>
+      <w:r>
+        <w:t xml:space="preserve"> file is in an invalid format. The program will then prompt the user for another .</w:t>
+      </w:r>
+      <w:proofErr w:type="spellStart"/>
+      <w:r>
+        <w:t>csv</w:t>
+      </w:r>
+      <w:proofErr w:type="spellEnd"/>
+      <w:r>
+        <w:t xml:space="preserve"> until a valid .</w:t>
+      </w:r>
+      <w:proofErr w:type="spellStart"/>
+      <w:r>
+        <w:t>csv</w:t>
+      </w:r>
+      <w:proofErr w:type="spellEnd"/>
+      <w:r>
+        <w:t xml:space="preserve"> is provided. </w:t>
       </w:r>
     </w:p>
     <w:p/>
     <w:p>
       <w:r>
         <w:tab/>
-        <w:t xml:space="preserve">In the case that the user chooses the single response option, the next layer of validation is in responseOption(). Here, it prompts the user for input. If the input is greater than 500 characters, a message will appear letting the user know that the input was too long and will prompt for input again until a valid length of input is entered. </w:t>
+        <w:t xml:space="preserve">In the case that the user chooses the single response option, the next layer of validation is in </w:t>
+      </w:r>
+      <w:proofErr w:type="spellStart"/>
+      <w:r>
+        <w:t>response</w:t>
+      </w:r>
+      <w:r>
+        <w:t>_</w:t>
+      </w:r>
+      <w:proofErr w:type="gramStart"/>
+      <w:r>
+        <w:t>o</w:t>
+      </w:r>
+      <w:r>
+        <w:t>ption</w:t>
+      </w:r>
+      <w:proofErr w:type="spellEnd"/>
+      <w:r>
+        <w:t>(</w:t>
+      </w:r>
+      <w:proofErr w:type="gramEnd"/>
+      <w:r>
+        <w:t xml:space="preserve">). Here, it prompts the user for input. If the input is greater than 500 characters, a message will appear letting the user know that the input was too long and will prompt for input again until a valid length of input is entered. </w:t>
       </w:r>
     </w:p>
     <w:p/>
@@ -224,10 +468,62 @@
         <w:tab/>
       </w:r>
       <w:r>
-        <w:t>There also a separate function called bomValidation(). This function scans the first 3 characters of the first row in a .csv fi</w:t>
-      </w:r>
-      <w:r>
-        <w:t>le to check what encoding the file has. It then gets the encoding and passes that value to the csvRead() function to read the file appropriately. If there is no encoding characters in the file, the file is read as a UTF-8 file as default.</w:t>
+        <w:t>There also</w:t>
+      </w:r>
+      <w:r>
+        <w:t xml:space="preserve"> a separate function called </w:t>
+      </w:r>
+      <w:proofErr w:type="spellStart"/>
+      <w:r>
+        <w:t>bom_</w:t>
+      </w:r>
+      <w:proofErr w:type="gramStart"/>
+      <w:r>
+        <w:t>v</w:t>
+      </w:r>
+      <w:r>
+        <w:t>alidation</w:t>
+      </w:r>
+      <w:proofErr w:type="spellEnd"/>
+      <w:r>
+        <w:t>(</w:t>
+      </w:r>
+      <w:proofErr w:type="gramEnd"/>
+      <w:r>
+        <w:t>). This function scans the first 3 characters of the first row in a .</w:t>
+      </w:r>
+      <w:proofErr w:type="spellStart"/>
+      <w:r>
+        <w:t>csv</w:t>
+      </w:r>
+      <w:proofErr w:type="spellEnd"/>
+      <w:r>
+        <w:t xml:space="preserve"> fi</w:t>
+      </w:r>
+      <w:r>
+        <w:t>le to check what encoding the file has. It then gets the encoding a</w:t>
+      </w:r>
+      <w:r>
+        <w:t xml:space="preserve">nd passes that value to the </w:t>
+      </w:r>
+      <w:proofErr w:type="spellStart"/>
+      <w:r>
+        <w:t>csv_</w:t>
+      </w:r>
+      <w:proofErr w:type="gramStart"/>
+      <w:r>
+        <w:t>r</w:t>
+      </w:r>
+      <w:r>
+        <w:t>ead</w:t>
+      </w:r>
+      <w:proofErr w:type="spellEnd"/>
+      <w:r>
+        <w:t>(</w:t>
+      </w:r>
+      <w:proofErr w:type="gramEnd"/>
+      <w:r>
+        <w:t>) function to read the file appropriately. If there is no encoding characters in the file, the file is read as a UTF-8 file as default.</w:t>
       </w:r>
       <w:r>
         <w:t xml:space="preserve"> </w:t>
@@ -244,8 +540,8 @@
 </file>
 
 <file path=word/numbering.xml><?xml version="1.0" encoding="utf-8"?>
-<w:numbering xmlns:wpc="http://schemas.microsoft.com/office/word/2010/wordprocessingCanvas" xmlns:cx="http://schemas.microsoft.com/office/drawing/2014/chartex" xmlns:cx1="http://schemas.microsoft.com/office/drawing/2015/9/8/chartex" xmlns:cx2="http://schemas.microsoft.com/office/drawing/2015/10/21/chartex" xmlns:cx3="http://schemas.microsoft.com/office/drawing/2016/5/9/chartex" xmlns:cx4="http://schemas.microsoft.com/office/drawing/2016/5/10/chartex" xmlns:cx5="http://schemas.microsoft.com/office/drawing/2016/5/11/chartex" xmlns:cx6="http://schemas.microsoft.com/office/drawing/2016/5/12/chartex" xmlns:cx7="http://schemas.microsoft.com/office/drawing/2016/5/13/chartex" xmlns:cx8="http://schemas.microsoft.com/office/drawing/2016/5/14/chartex" xmlns:mc="http://schemas.openxmlformats.org/markup-compatibility/2006" xmlns:aink="http://schemas.microsoft.com/office/drawing/2016/ink" xmlns:am3d="http://schemas.microsoft.com/office/drawing/2017/model3d" xmlns:o="urn:schemas-microsoft-com:office:office" xmlns:r="http://schemas.openxmlformats.org/officeDocument/2006/relationships" xmlns:m="http://schemas.openxmlformats.org/officeDocument/2006/math" xmlns:v="urn:schemas-microsoft-com:vml" xmlns:wp14="http://schemas.microsoft.com/office/word/2010/wordprocessingDrawing" xmlns:wp="http://schemas.openxmlformats.org/drawingml/2006/wordprocessingDrawing" xmlns:w10="urn:schemas-microsoft-com:office:word" xmlns:w="http://schemas.openxmlformats.org/wordprocessingml/2006/main" xmlns:w14="http://schemas.microsoft.com/office/word/2010/wordml" xmlns:w15="http://schemas.microsoft.com/office/word/2012/wordml" xmlns:w16cex="http://schemas.microsoft.com/office/word/2018/wordml/cex" xmlns:w16cid="http://schemas.microsoft.com/office/word/2016/wordml/cid" xmlns:w16="http://schemas.microsoft.com/office/word/2018/wordml" xmlns:w16sdtdh="http://schemas.microsoft.com/office/word/2020/wordml/sdtdatahash" xmlns:w16se="http://schemas.microsoft.com/office/word/2015/wordml/symex" xmlns:wpg="http://schemas.microsoft.com/office/word/2010/wordprocessingGroup" xmlns:wpi="http://schemas.microsoft.com/office/word/2010/wordprocessingInk" xmlns:wne="http://schemas.microsoft.com/office/word/2006/wordml" xmlns:wps="http://schemas.microsoft.com/office/word/2010/wordprocessingShape" mc:Ignorable="w14 w15 w16se w16cid w16 w16cex w16sdtdh wp14">
-  <w:abstractNum w:abstractNumId="0" w15:restartNumberingAfterBreak="0">
+<w:numbering xmlns:ve="http://schemas.openxmlformats.org/markup-compatibility/2006" xmlns:o="urn:schemas-microsoft-com:office:office" xmlns:r="http://schemas.openxmlformats.org/officeDocument/2006/relationships" xmlns:m="http://schemas.openxmlformats.org/officeDocument/2006/math" xmlns:v="urn:schemas-microsoft-com:vml" xmlns:wp="http://schemas.openxmlformats.org/drawingml/2006/wordprocessingDrawing" xmlns:w10="urn:schemas-microsoft-com:office:word" xmlns:w="http://schemas.openxmlformats.org/wordprocessingml/2006/main" xmlns:wne="http://schemas.microsoft.com/office/word/2006/wordml">
+  <w:abstractNum w:abstractNumId="0">
     <w:nsid w:val="24F50510"/>
     <w:multiLevelType w:val="hybridMultilevel"/>
     <w:tmpl w:val="0B86739E"/>
@@ -357,7 +653,7 @@
       </w:rPr>
     </w:lvl>
   </w:abstractNum>
-  <w:abstractNum w:abstractNumId="1" w15:restartNumberingAfterBreak="0">
+  <w:abstractNum w:abstractNumId="1">
     <w:nsid w:val="346F4185"/>
     <w:multiLevelType w:val="hybridMultilevel"/>
     <w:tmpl w:val="199856DA"/>
@@ -479,7 +775,7 @@
 </file>
 
 <file path=word/styles.xml><?xml version="1.0" encoding="utf-8"?>
-<w:styles xmlns:mc="http://schemas.openxmlformats.org/markup-compatibility/2006" xmlns:r="http://schemas.openxmlformats.org/officeDocument/2006/relationships" xmlns:w="http://schemas.openxmlformats.org/wordprocessingml/2006/main" xmlns:w14="http://schemas.microsoft.com/office/word/2010/wordml" xmlns:w15="http://schemas.microsoft.com/office/word/2012/wordml" xmlns:w16cex="http://schemas.microsoft.com/office/word/2018/wordml/cex" xmlns:w16cid="http://schemas.microsoft.com/office/word/2016/wordml/cid" xmlns:w16="http://schemas.microsoft.com/office/word/2018/wordml" xmlns:w16sdtdh="http://schemas.microsoft.com/office/word/2020/wordml/sdtdatahash" xmlns:w16se="http://schemas.microsoft.com/office/word/2015/wordml/symex" mc:Ignorable="w14 w15 w16se w16cid w16 w16cex w16sdtdh">
+<w:styles xmlns:r="http://schemas.openxmlformats.org/officeDocument/2006/relationships" xmlns:w="http://schemas.openxmlformats.org/wordprocessingml/2006/main">
   <w:docDefaults>
     <w:rPrDefault>
       <w:rPr>
@@ -491,387 +787,149 @@
     </w:rPrDefault>
     <w:pPrDefault/>
   </w:docDefaults>
-  <w:latentStyles w:defLockedState="0" w:defUIPriority="99" w:defSemiHidden="0" w:defUnhideWhenUsed="0" w:defQFormat="0" w:count="376">
-    <w:lsdException w:name="Normal" w:uiPriority="0" w:qFormat="1"/>
-    <w:lsdException w:name="heading 1" w:uiPriority="9" w:qFormat="1"/>
-    <w:lsdException w:name="heading 2" w:semiHidden="1" w:uiPriority="9" w:unhideWhenUsed="1" w:qFormat="1"/>
-    <w:lsdException w:name="heading 3" w:semiHidden="1" w:uiPriority="9" w:unhideWhenUsed="1" w:qFormat="1"/>
-    <w:lsdException w:name="heading 4" w:semiHidden="1" w:uiPriority="9" w:unhideWhenUsed="1" w:qFormat="1"/>
-    <w:lsdException w:name="heading 5" w:semiHidden="1" w:uiPriority="9" w:unhideWhenUsed="1" w:qFormat="1"/>
-    <w:lsdException w:name="heading 6" w:semiHidden="1" w:uiPriority="9" w:unhideWhenUsed="1" w:qFormat="1"/>
-    <w:lsdException w:name="heading 7" w:semiHidden="1" w:uiPriority="9" w:unhideWhenUsed="1" w:qFormat="1"/>
-    <w:lsdException w:name="heading 8" w:semiHidden="1" w:uiPriority="9" w:unhideWhenUsed="1" w:qFormat="1"/>
-    <w:lsdException w:name="heading 9" w:semiHidden="1" w:uiPriority="9" w:unhideWhenUsed="1" w:qFormat="1"/>
-    <w:lsdException w:name="index 1" w:semiHidden="1" w:unhideWhenUsed="1"/>
-    <w:lsdException w:name="index 2" w:semiHidden="1" w:unhideWhenUsed="1"/>
-    <w:lsdException w:name="index 3" w:semiHidden="1" w:unhideWhenUsed="1"/>
-    <w:lsdException w:name="index 4" w:semiHidden="1" w:unhideWhenUsed="1"/>
-    <w:lsdException w:name="index 5" w:semiHidden="1" w:unhideWhenUsed="1"/>
-    <w:lsdException w:name="index 6" w:semiHidden="1" w:unhideWhenUsed="1"/>
-    <w:lsdException w:name="index 7" w:semiHidden="1" w:unhideWhenUsed="1"/>
-    <w:lsdException w:name="index 8" w:semiHidden="1" w:unhideWhenUsed="1"/>
-    <w:lsdException w:name="index 9" w:semiHidden="1" w:unhideWhenUsed="1"/>
-    <w:lsdException w:name="toc 1" w:semiHidden="1" w:uiPriority="39" w:unhideWhenUsed="1"/>
-    <w:lsdException w:name="toc 2" w:semiHidden="1" w:uiPriority="39" w:unhideWhenUsed="1"/>
-    <w:lsdException w:name="toc 3" w:semiHidden="1" w:uiPriority="39" w:unhideWhenUsed="1"/>
-    <w:lsdException w:name="toc 4" w:semiHidden="1" w:uiPriority="39" w:unhideWhenUsed="1"/>
-    <w:lsdException w:name="toc 5" w:semiHidden="1" w:uiPriority="39" w:unhideWhenUsed="1"/>
-    <w:lsdException w:name="toc 6" w:semiHidden="1" w:uiPriority="39" w:unhideWhenUsed="1"/>
-    <w:lsdException w:name="toc 7" w:semiHidden="1" w:uiPriority="39" w:unhideWhenUsed="1"/>
-    <w:lsdException w:name="toc 8" w:semiHidden="1" w:uiPriority="39" w:unhideWhenUsed="1"/>
-    <w:lsdException w:name="toc 9" w:semiHidden="1" w:uiPriority="39" w:unhideWhenUsed="1"/>
-    <w:lsdException w:name="Normal Indent" w:semiHidden="1" w:unhideWhenUsed="1"/>
-    <w:lsdException w:name="footnote text" w:semiHidden="1" w:unhideWhenUsed="1"/>
-    <w:lsdException w:name="annotation text" w:semiHidden="1" w:unhideWhenUsed="1"/>
-    <w:lsdException w:name="header" w:semiHidden="1" w:unhideWhenUsed="1"/>
-    <w:lsdException w:name="footer" w:semiHidden="1" w:unhideWhenUsed="1"/>
-    <w:lsdException w:name="index heading" w:semiHidden="1" w:unhideWhenUsed="1"/>
-    <w:lsdException w:name="caption" w:semiHidden="1" w:uiPriority="35" w:unhideWhenUsed="1" w:qFormat="1"/>
-    <w:lsdException w:name="table of figures" w:semiHidden="1" w:unhideWhenUsed="1"/>
-    <w:lsdException w:name="envelope address" w:semiHidden="1" w:unhideWhenUsed="1"/>
-    <w:lsdException w:name="envelope return" w:semiHidden="1" w:unhideWhenUsed="1"/>
-    <w:lsdException w:name="footnote reference" w:semiHidden="1" w:unhideWhenUsed="1"/>
-    <w:lsdException w:name="annotation reference" w:semiHidden="1" w:unhideWhenUsed="1"/>
-    <w:lsdException w:name="line number" w:semiHidden="1" w:unhideWhenUsed="1"/>
-    <w:lsdException w:name="page number" w:semiHidden="1" w:unhideWhenUsed="1"/>
-    <w:lsdException w:name="endnote reference" w:semiHidden="1" w:unhideWhenUsed="1"/>
-    <w:lsdException w:name="endnote text" w:semiHidden="1" w:unhideWhenUsed="1"/>
-    <w:lsdException w:name="table of authorities" w:semiHidden="1" w:unhideWhenUsed="1"/>
-    <w:lsdException w:name="macro" w:semiHidden="1" w:unhideWhenUsed="1"/>
-    <w:lsdException w:name="toa heading" w:semiHidden="1" w:unhideWhenUsed="1"/>
-    <w:lsdException w:name="List" w:semiHidden="1" w:unhideWhenUsed="1"/>
-    <w:lsdException w:name="List Bullet" w:semiHidden="1" w:unhideWhenUsed="1"/>
-    <w:lsdException w:name="List Number" w:semiHidden="1" w:unhideWhenUsed="1"/>
-    <w:lsdException w:name="List 2" w:semiHidden="1" w:unhideWhenUsed="1"/>
-    <w:lsdException w:name="List 3" w:semiHidden="1" w:unhideWhenUsed="1"/>
-    <w:lsdException w:name="List 4" w:semiHidden="1" w:unhideWhenUsed="1"/>
-    <w:lsdException w:name="List 5" w:semiHidden="1" w:unhideWhenUsed="1"/>
-    <w:lsdException w:name="List Bullet 2" w:semiHidden="1" w:unhideWhenUsed="1"/>
-    <w:lsdException w:name="List Bullet 3" w:semiHidden="1" w:unhideWhenUsed="1"/>
-    <w:lsdException w:name="List Bullet 4" w:semiHidden="1" w:unhideWhenUsed="1"/>
-    <w:lsdException w:name="List Bullet 5" w:semiHidden="1" w:unhideWhenUsed="1"/>
-    <w:lsdException w:name="List Number 2" w:semiHidden="1" w:unhideWhenUsed="1"/>
-    <w:lsdException w:name="List Number 3" w:semiHidden="1" w:unhideWhenUsed="1"/>
-    <w:lsdException w:name="List Number 4" w:semiHidden="1" w:unhideWhenUsed="1"/>
-    <w:lsdException w:name="List Number 5" w:semiHidden="1" w:unhideWhenUsed="1"/>
-    <w:lsdException w:name="Title" w:uiPriority="10" w:qFormat="1"/>
-    <w:lsdException w:name="Closing" w:semiHidden="1" w:unhideWhenUsed="1"/>
-    <w:lsdException w:name="Signature" w:semiHidden="1" w:unhideWhenUsed="1"/>
-    <w:lsdException w:name="Default Paragraph Font" w:semiHidden="1" w:uiPriority="1" w:unhideWhenUsed="1"/>
-    <w:lsdException w:name="Body Text" w:semiHidden="1" w:unhideWhenUsed="1"/>
-    <w:lsdException w:name="Body Text Indent" w:semiHidden="1" w:unhideWhenUsed="1"/>
-    <w:lsdException w:name="List Continue" w:semiHidden="1" w:unhideWhenUsed="1"/>
-    <w:lsdException w:name="List Continue 2" w:semiHidden="1" w:unhideWhenUsed="1"/>
-    <w:lsdException w:name="List Continue 3" w:semiHidden="1" w:unhideWhenUsed="1"/>
-    <w:lsdException w:name="List Continue 4" w:semiHidden="1" w:unhideWhenUsed="1"/>
-    <w:lsdException w:name="List Continue 5" w:semiHidden="1" w:unhideWhenUsed="1"/>
-    <w:lsdException w:name="Message Header" w:semiHidden="1" w:unhideWhenUsed="1"/>
-    <w:lsdException w:name="Subtitle" w:uiPriority="11" w:qFormat="1"/>
-    <w:lsdException w:name="Salutation" w:semiHidden="1" w:unhideWhenUsed="1"/>
-    <w:lsdException w:name="Date" w:semiHidden="1" w:unhideWhenUsed="1"/>
-    <w:lsdException w:name="Body Text First Indent" w:semiHidden="1" w:unhideWhenUsed="1"/>
-    <w:lsdException w:name="Body Text First Indent 2" w:semiHidden="1" w:unhideWhenUsed="1"/>
-    <w:lsdException w:name="Note Heading" w:semiHidden="1" w:unhideWhenUsed="1"/>
-    <w:lsdException w:name="Body Text 2" w:semiHidden="1" w:unhideWhenUsed="1"/>
-    <w:lsdException w:name="Body Text 3" w:semiHidden="1" w:unhideWhenUsed="1"/>
-    <w:lsdException w:name="Body Text Indent 2" w:semiHidden="1" w:unhideWhenUsed="1"/>
-    <w:lsdException w:name="Body Text Indent 3" w:semiHidden="1" w:unhideWhenUsed="1"/>
-    <w:lsdException w:name="Block Text" w:semiHidden="1" w:unhideWhenUsed="1"/>
-    <w:lsdException w:name="Hyperlink" w:semiHidden="1" w:unhideWhenUsed="1"/>
-    <w:lsdException w:name="FollowedHyperlink" w:semiHidden="1" w:unhideWhenUsed="1"/>
-    <w:lsdException w:name="Strong" w:uiPriority="22" w:qFormat="1"/>
-    <w:lsdException w:name="Emphasis" w:uiPriority="20" w:qFormat="1"/>
-    <w:lsdException w:name="Document Map" w:semiHidden="1" w:unhideWhenUsed="1"/>
-    <w:lsdException w:name="Plain Text" w:semiHidden="1" w:unhideWhenUsed="1"/>
-    <w:lsdException w:name="E-mail Signature" w:semiHidden="1" w:unhideWhenUsed="1"/>
-    <w:lsdException w:name="HTML Top of Form" w:semiHidden="1" w:unhideWhenUsed="1"/>
-    <w:lsdException w:name="HTML Bottom of Form" w:semiHidden="1" w:unhideWhenUsed="1"/>
-    <w:lsdException w:name="Normal (Web)" w:semiHidden="1" w:unhideWhenUsed="1"/>
-    <w:lsdException w:name="HTML Acronym" w:semiHidden="1" w:unhideWhenUsed="1"/>
-    <w:lsdException w:name="HTML Address" w:semiHidden="1" w:unhideWhenUsed="1"/>
-    <w:lsdException w:name="HTML Cite" w:semiHidden="1" w:unhideWhenUsed="1"/>
-    <w:lsdException w:name="HTML Code" w:semiHidden="1" w:unhideWhenUsed="1"/>
-    <w:lsdException w:name="HTML Definition" w:semiHidden="1" w:unhideWhenUsed="1"/>
-    <w:lsdException w:name="HTML Keyboard" w:semiHidden="1" w:unhideWhenUsed="1"/>
-    <w:lsdException w:name="HTML Preformatted" w:semiHidden="1" w:unhideWhenUsed="1"/>
-    <w:lsdException w:name="HTML Sample" w:semiHidden="1" w:unhideWhenUsed="1"/>
-    <w:lsdException w:name="HTML Typewriter" w:semiHidden="1" w:unhideWhenUsed="1"/>
-    <w:lsdException w:name="HTML Variable" w:semiHidden="1" w:unhideWhenUsed="1"/>
-    <w:lsdException w:name="Normal Table" w:semiHidden="1" w:unhideWhenUsed="1"/>
-    <w:lsdException w:name="annotation subject" w:semiHidden="1" w:unhideWhenUsed="1"/>
-    <w:lsdException w:name="No List" w:semiHidden="1" w:unhideWhenUsed="1"/>
-    <w:lsdException w:name="Outline List 1" w:semiHidden="1" w:unhideWhenUsed="1"/>
-    <w:lsdException w:name="Outline List 2" w:semiHidden="1" w:unhideWhenUsed="1"/>
-    <w:lsdException w:name="Outline List 3" w:semiHidden="1" w:unhideWhenUsed="1"/>
-    <w:lsdException w:name="Table Simple 1" w:semiHidden="1" w:unhideWhenUsed="1"/>
-    <w:lsdException w:name="Table Simple 2" w:semiHidden="1" w:unhideWhenUsed="1"/>
-    <w:lsdException w:name="Table Simple 3" w:semiHidden="1" w:unhideWhenUsed="1"/>
-    <w:lsdException w:name="Table Classic 1" w:semiHidden="1" w:unhideWhenUsed="1"/>
-    <w:lsdException w:name="Table Classic 2" w:semiHidden="1" w:unhideWhenUsed="1"/>
-    <w:lsdException w:name="Table Classic 3" w:semiHidden="1" w:unhideWhenUsed="1"/>
-    <w:lsdException w:name="Table Classic 4" w:semiHidden="1" w:unhideWhenUsed="1"/>
-    <w:lsdException w:name="Table Colorful 1" w:semiHidden="1" w:unhideWhenUsed="1"/>
-    <w:lsdException w:name="Table Colorful 2" w:semiHidden="1" w:unhideWhenUsed="1"/>
-    <w:lsdException w:name="Table Colorful 3" w:semiHidden="1" w:unhideWhenUsed="1"/>
-    <w:lsdException w:name="Table Columns 1" w:semiHidden="1" w:unhideWhenUsed="1"/>
-    <w:lsdException w:name="Table Columns 2" w:semiHidden="1" w:unhideWhenUsed="1"/>
-    <w:lsdException w:name="Table Columns 3" w:semiHidden="1" w:unhideWhenUsed="1"/>
-    <w:lsdException w:name="Table Columns 4" w:semiHidden="1" w:unhideWhenUsed="1"/>
-    <w:lsdException w:name="Table Columns 5" w:semiHidden="1" w:unhideWhenUsed="1"/>
-    <w:lsdException w:name="Table Grid 1" w:semiHidden="1" w:unhideWhenUsed="1"/>
-    <w:lsdException w:name="Table Grid 2" w:semiHidden="1" w:unhideWhenUsed="1"/>
-    <w:lsdException w:name="Table Grid 3" w:semiHidden="1" w:unhideWhenUsed="1"/>
-    <w:lsdException w:name="Table Grid 4" w:semiHidden="1" w:unhideWhenUsed="1"/>
-    <w:lsdException w:name="Table Grid 5" w:semiHidden="1" w:unhideWhenUsed="1"/>
-    <w:lsdException w:name="Table Grid 6" w:semiHidden="1" w:unhideWhenUsed="1"/>
-    <w:lsdException w:name="Table Grid 7" w:semiHidden="1" w:unhideWhenUsed="1"/>
-    <w:lsdException w:name="Table Grid 8" w:semiHidden="1" w:unhideWhenUsed="1"/>
-    <w:lsdException w:name="Table List 1" w:semiHidden="1" w:unhideWhenUsed="1"/>
-    <w:lsdException w:name="Table List 2" w:semiHidden="1" w:unhideWhenUsed="1"/>
-    <w:lsdException w:name="Table List 3" w:semiHidden="1" w:unhideWhenUsed="1"/>
-    <w:lsdException w:name="Table List 4" w:semiHidden="1" w:unhideWhenUsed="1"/>
-    <w:lsdException w:name="Table List 5" w:semiHidden="1" w:unhideWhenUsed="1"/>
-    <w:lsdException w:name="Table List 6" w:semiHidden="1" w:unhideWhenUsed="1"/>
-    <w:lsdException w:name="Table List 7" w:semiHidden="1" w:unhideWhenUsed="1"/>
-    <w:lsdException w:name="Table List 8" w:semiHidden="1" w:unhideWhenUsed="1"/>
-    <w:lsdException w:name="Table 3D effects 1" w:semiHidden="1" w:unhideWhenUsed="1"/>
-    <w:lsdException w:name="Table 3D effects 2" w:semiHidden="1" w:unhideWhenUsed="1"/>
-    <w:lsdException w:name="Table 3D effects 3" w:semiHidden="1" w:unhideWhenUsed="1"/>
-    <w:lsdException w:name="Table Contemporary" w:semiHidden="1" w:unhideWhenUsed="1"/>
-    <w:lsdException w:name="Table Elegant" w:semiHidden="1" w:unhideWhenUsed="1"/>
-    <w:lsdException w:name="Table Professional" w:semiHidden="1" w:unhideWhenUsed="1"/>
-    <w:lsdException w:name="Table Subtle 1" w:semiHidden="1" w:unhideWhenUsed="1"/>
-    <w:lsdException w:name="Table Subtle 2" w:semiHidden="1" w:unhideWhenUsed="1"/>
-    <w:lsdException w:name="Table Web 1" w:semiHidden="1" w:unhideWhenUsed="1"/>
-    <w:lsdException w:name="Table Web 2" w:semiHidden="1" w:unhideWhenUsed="1"/>
-    <w:lsdException w:name="Table Web 3" w:semiHidden="1" w:unhideWhenUsed="1"/>
-    <w:lsdException w:name="Balloon Text" w:semiHidden="1" w:unhideWhenUsed="1"/>
-    <w:lsdException w:name="Table Grid" w:uiPriority="39"/>
-    <w:lsdException w:name="Table Theme" w:semiHidden="1" w:unhideWhenUsed="1"/>
-    <w:lsdException w:name="Placeholder Text" w:semiHidden="1"/>
-    <w:lsdException w:name="No Spacing" w:uiPriority="1" w:qFormat="1"/>
-    <w:lsdException w:name="Light Shading" w:uiPriority="60"/>
-    <w:lsdException w:name="Light List" w:uiPriority="61"/>
-    <w:lsdException w:name="Light Grid" w:uiPriority="62"/>
-    <w:lsdException w:name="Medium Shading 1" w:uiPriority="63"/>
-    <w:lsdException w:name="Medium Shading 2" w:uiPriority="64"/>
-    <w:lsdException w:name="Medium List 1" w:uiPriority="65"/>
-    <w:lsdException w:name="Medium List 2" w:uiPriority="66"/>
-    <w:lsdException w:name="Medium Grid 1" w:uiPriority="67"/>
-    <w:lsdException w:name="Medium Grid 2" w:uiPriority="68"/>
-    <w:lsdException w:name="Medium Grid 3" w:uiPriority="69"/>
-    <w:lsdException w:name="Dark List" w:uiPriority="70"/>
-    <w:lsdException w:name="Colorful Shading" w:uiPriority="71"/>
-    <w:lsdException w:name="Colorful List" w:uiPriority="72"/>
-    <w:lsdException w:name="Colorful Grid" w:uiPriority="73"/>
-    <w:lsdException w:name="Light Shading Accent 1" w:uiPriority="60"/>
-    <w:lsdException w:name="Light List Accent 1" w:uiPriority="61"/>
-    <w:lsdException w:name="Light Grid Accent 1" w:uiPriority="62"/>
-    <w:lsdException w:name="Medium Shading 1 Accent 1" w:uiPriority="63"/>
-    <w:lsdException w:name="Medium Shading 2 Accent 1" w:uiPriority="64"/>
-    <w:lsdException w:name="Medium List 1 Accent 1" w:uiPriority="65"/>
-    <w:lsdException w:name="Revision" w:semiHidden="1"/>
-    <w:lsdException w:name="List Paragraph" w:uiPriority="34" w:qFormat="1"/>
-    <w:lsdException w:name="Quote" w:uiPriority="29" w:qFormat="1"/>
-    <w:lsdException w:name="Intense Quote" w:uiPriority="30" w:qFormat="1"/>
-    <w:lsdException w:name="Medium List 2 Accent 1" w:uiPriority="66"/>
-    <w:lsdException w:name="Medium Grid 1 Accent 1" w:uiPriority="67"/>
-    <w:lsdException w:name="Medium Grid 2 Accent 1" w:uiPriority="68"/>
-    <w:lsdException w:name="Medium Grid 3 Accent 1" w:uiPriority="69"/>
-    <w:lsdException w:name="Dark List Accent 1" w:uiPriority="70"/>
-    <w:lsdException w:name="Colorful Shading Accent 1" w:uiPriority="71"/>
-    <w:lsdException w:name="Colorful List Accent 1" w:uiPriority="72"/>
-    <w:lsdException w:name="Colorful Grid Accent 1" w:uiPriority="73"/>
-    <w:lsdException w:name="Light Shading Accent 2" w:uiPriority="60"/>
-    <w:lsdException w:name="Light List Accent 2" w:uiPriority="61"/>
-    <w:lsdException w:name="Light Grid Accent 2" w:uiPriority="62"/>
-    <w:lsdException w:name="Medium Shading 1 Accent 2" w:uiPriority="63"/>
-    <w:lsdException w:name="Medium Shading 2 Accent 2" w:uiPriority="64"/>
-    <w:lsdException w:name="Medium List 1 Accent 2" w:uiPriority="65"/>
-    <w:lsdException w:name="Medium List 2 Accent 2" w:uiPriority="66"/>
-    <w:lsdException w:name="Medium Grid 1 Accent 2" w:uiPriority="67"/>
-    <w:lsdException w:name="Medium Grid 2 Accent 2" w:uiPriority="68"/>
-    <w:lsdException w:name="Medium Grid 3 Accent 2" w:uiPriority="69"/>
-    <w:lsdException w:name="Dark List Accent 2" w:uiPriority="70"/>
-    <w:lsdException w:name="Colorful Shading Accent 2" w:uiPriority="71"/>
-    <w:lsdException w:name="Colorful List Accent 2" w:uiPriority="72"/>
-    <w:lsdException w:name="Colorful Grid Accent 2" w:uiPriority="73"/>
-    <w:lsdException w:name="Light Shading Accent 3" w:uiPriority="60"/>
-    <w:lsdException w:name="Light List Accent 3" w:uiPriority="61"/>
-    <w:lsdException w:name="Light Grid Accent 3" w:uiPriority="62"/>
-    <w:lsdException w:name="Medium Shading 1 Accent 3" w:uiPriority="63"/>
-    <w:lsdException w:name="Medium Shading 2 Accent 3" w:uiPriority="64"/>
-    <w:lsdException w:name="Medium List 1 Accent 3" w:uiPriority="65"/>
-    <w:lsdException w:name="Medium List 2 Accent 3" w:uiPriority="66"/>
-    <w:lsdException w:name="Medium Grid 1 Accent 3" w:uiPriority="67"/>
-    <w:lsdException w:name="Medium Grid 2 Accent 3" w:uiPriority="68"/>
-    <w:lsdException w:name="Medium Grid 3 Accent 3" w:uiPriority="69"/>
-    <w:lsdException w:name="Dark List Accent 3" w:uiPriority="70"/>
-    <w:lsdException w:name="Colorful Shading Accent 3" w:uiPriority="71"/>
-    <w:lsdException w:name="Colorful List Accent 3" w:uiPriority="72"/>
-    <w:lsdException w:name="Colorful Grid Accent 3" w:uiPriority="73"/>
-    <w:lsdException w:name="Light Shading Accent 4" w:uiPriority="60"/>
-    <w:lsdException w:name="Light List Accent 4" w:uiPriority="61"/>
-    <w:lsdException w:name="Light Grid Accent 4" w:uiPriority="62"/>
-    <w:lsdException w:name="Medium Shading 1 Accent 4" w:uiPriority="63"/>
-    <w:lsdException w:name="Medium Shading 2 Accent 4" w:uiPriority="64"/>
-    <w:lsdException w:name="Medium List 1 Accent 4" w:uiPriority="65"/>
-    <w:lsdException w:name="Medium List 2 Accent 4" w:uiPriority="66"/>
-    <w:lsdException w:name="Medium Grid 1 Accent 4" w:uiPriority="67"/>
-    <w:lsdException w:name="Medium Grid 2 Accent 4" w:uiPriority="68"/>
-    <w:lsdException w:name="Medium Grid 3 Accent 4" w:uiPriority="69"/>
-    <w:lsdException w:name="Dark List Accent 4" w:uiPriority="70"/>
-    <w:lsdException w:name="Colorful Shading Accent 4" w:uiPriority="71"/>
-    <w:lsdException w:name="Colorful List Accent 4" w:uiPriority="72"/>
-    <w:lsdException w:name="Colorful Grid Accent 4" w:uiPriority="73"/>
-    <w:lsdException w:name="Light Shading Accent 5" w:uiPriority="60"/>
-    <w:lsdException w:name="Light List Accent 5" w:uiPriority="61"/>
-    <w:lsdException w:name="Light Grid Accent 5" w:uiPriority="62"/>
-    <w:lsdException w:name="Medium Shading 1 Accent 5" w:uiPriority="63"/>
-    <w:lsdException w:name="Medium Shading 2 Accent 5" w:uiPriority="64"/>
-    <w:lsdException w:name="Medium List 1 Accent 5" w:uiPriority="65"/>
-    <w:lsdException w:name="Medium List 2 Accent 5" w:uiPriority="66"/>
-    <w:lsdException w:name="Medium Grid 1 Accent 5" w:uiPriority="67"/>
-    <w:lsdException w:name="Medium Grid 2 Accent 5" w:uiPriority="68"/>
-    <w:lsdException w:name="Medium Grid 3 Accent 5" w:uiPriority="69"/>
-    <w:lsdException w:name="Dark List Accent 5" w:uiPriority="70"/>
-    <w:lsdException w:name="Colorful Shading Accent 5" w:uiPriority="71"/>
-    <w:lsdException w:name="Colorful List Accent 5" w:uiPriority="72"/>
-    <w:lsdException w:name="Colorful Grid Accent 5" w:uiPriority="73"/>
-    <w:lsdException w:name="Light Shading Accent 6" w:uiPriority="60"/>
-    <w:lsdException w:name="Light List Accent 6" w:uiPriority="61"/>
-    <w:lsdException w:name="Light Grid Accent 6" w:uiPriority="62"/>
-    <w:lsdException w:name="Medium Shading 1 Accent 6" w:uiPriority="63"/>
-    <w:lsdException w:name="Medium Shading 2 Accent 6" w:uiPriority="64"/>
-    <w:lsdException w:name="Medium List 1 Accent 6" w:uiPriority="65"/>
-    <w:lsdException w:name="Medium List 2 Accent 6" w:uiPriority="66"/>
-    <w:lsdException w:name="Medium Grid 1 Accent 6" w:uiPriority="67"/>
-    <w:lsdException w:name="Medium Grid 2 Accent 6" w:uiPriority="68"/>
-    <w:lsdException w:name="Medium Grid 3 Accent 6" w:uiPriority="69"/>
-    <w:lsdException w:name="Dark List Accent 6" w:uiPriority="70"/>
-    <w:lsdException w:name="Colorful Shading Accent 6" w:uiPriority="71"/>
-    <w:lsdException w:name="Colorful List Accent 6" w:uiPriority="72"/>
-    <w:lsdException w:name="Colorful Grid Accent 6" w:uiPriority="73"/>
-    <w:lsdException w:name="Subtle Emphasis" w:uiPriority="19" w:qFormat="1"/>
-    <w:lsdException w:name="Intense Emphasis" w:uiPriority="21" w:qFormat="1"/>
-    <w:lsdException w:name="Subtle Reference" w:uiPriority="31" w:qFormat="1"/>
-    <w:lsdException w:name="Intense Reference" w:uiPriority="32" w:qFormat="1"/>
-    <w:lsdException w:name="Book Title" w:uiPriority="33" w:qFormat="1"/>
-    <w:lsdException w:name="Bibliography" w:semiHidden="1" w:uiPriority="37" w:unhideWhenUsed="1"/>
-    <w:lsdException w:name="TOC Heading" w:semiHidden="1" w:uiPriority="39" w:unhideWhenUsed="1" w:qFormat="1"/>
-    <w:lsdException w:name="Plain Table 1" w:uiPriority="41"/>
-    <w:lsdException w:name="Plain Table 2" w:uiPriority="42"/>
-    <w:lsdException w:name="Plain Table 3" w:uiPriority="43"/>
-    <w:lsdException w:name="Plain Table 4" w:uiPriority="44"/>
-    <w:lsdException w:name="Plain Table 5" w:uiPriority="45"/>
-    <w:lsdException w:name="Grid Table Light" w:uiPriority="40"/>
-    <w:lsdException w:name="Grid Table 1 Light" w:uiPriority="46"/>
-    <w:lsdException w:name="Grid Table 2" w:uiPriority="47"/>
-    <w:lsdException w:name="Grid Table 3" w:uiPriority="48"/>
-    <w:lsdException w:name="Grid Table 4" w:uiPriority="49"/>
-    <w:lsdException w:name="Grid Table 5 Dark" w:uiPriority="50"/>
-    <w:lsdException w:name="Grid Table 6 Colorful" w:uiPriority="51"/>
-    <w:lsdException w:name="Grid Table 7 Colorful" w:uiPriority="52"/>
-    <w:lsdException w:name="Grid Table 1 Light Accent 1" w:uiPriority="46"/>
-    <w:lsdException w:name="Grid Table 2 Accent 1" w:uiPriority="47"/>
-    <w:lsdException w:name="Grid Table 3 Accent 1" w:uiPriority="48"/>
-    <w:lsdException w:name="Grid Table 4 Accent 1" w:uiPriority="49"/>
-    <w:lsdException w:name="Grid Table 5 Dark Accent 1" w:uiPriority="50"/>
-    <w:lsdException w:name="Grid Table 6 Colorful Accent 1" w:uiPriority="51"/>
-    <w:lsdException w:name="Grid Table 7 Colorful Accent 1" w:uiPriority="52"/>
-    <w:lsdException w:name="Grid Table 1 Light Accent 2" w:uiPriority="46"/>
-    <w:lsdException w:name="Grid Table 2 Accent 2" w:uiPriority="47"/>
-    <w:lsdException w:name="Grid Table 3 Accent 2" w:uiPriority="48"/>
-    <w:lsdException w:name="Grid Table 4 Accent 2" w:uiPriority="49"/>
-    <w:lsdException w:name="Grid Table 5 Dark Accent 2" w:uiPriority="50"/>
-    <w:lsdException w:name="Grid Table 6 Colorful Accent 2" w:uiPriority="51"/>
-    <w:lsdException w:name="Grid Table 7 Colorful Accent 2" w:uiPriority="52"/>
-    <w:lsdException w:name="Grid Table 1 Light Accent 3" w:uiPriority="46"/>
-    <w:lsdException w:name="Grid Table 2 Accent 3" w:uiPriority="47"/>
-    <w:lsdException w:name="Grid Table 3 Accent 3" w:uiPriority="48"/>
-    <w:lsdException w:name="Grid Table 4 Accent 3" w:uiPriority="49"/>
-    <w:lsdException w:name="Grid Table 5 Dark Accent 3" w:uiPriority="50"/>
-    <w:lsdException w:name="Grid Table 6 Colorful Accent 3" w:uiPriority="51"/>
-    <w:lsdException w:name="Grid Table 7 Colorful Accent 3" w:uiPriority="52"/>
-    <w:lsdException w:name="Grid Table 1 Light Accent 4" w:uiPriority="46"/>
-    <w:lsdException w:name="Grid Table 2 Accent 4" w:uiPriority="47"/>
-    <w:lsdException w:name="Grid Table 3 Accent 4" w:uiPriority="48"/>
-    <w:lsdException w:name="Grid Table 4 Accent 4" w:uiPriority="49"/>
-    <w:lsdException w:name="Grid Table 5 Dark Accent 4" w:uiPriority="50"/>
-    <w:lsdException w:name="Grid Table 6 Colorful Accent 4" w:uiPriority="51"/>
-    <w:lsdException w:name="Grid Table 7 Colorful Accent 4" w:uiPriority="52"/>
-    <w:lsdException w:name="Grid Table 1 Light Accent 5" w:uiPriority="46"/>
-    <w:lsdException w:name="Grid Table 2 Accent 5" w:uiPriority="47"/>
-    <w:lsdException w:name="Grid Table 3 Accent 5" w:uiPriority="48"/>
-    <w:lsdException w:name="Grid Table 4 Accent 5" w:uiPriority="49"/>
-    <w:lsdException w:name="Grid Table 5 Dark Accent 5" w:uiPriority="50"/>
-    <w:lsdException w:name="Grid Table 6 Colorful Accent 5" w:uiPriority="51"/>
-    <w:lsdException w:name="Grid Table 7 Colorful Accent 5" w:uiPriority="52"/>
-    <w:lsdException w:name="Grid Table 1 Light Accent 6" w:uiPriority="46"/>
-    <w:lsdException w:name="Grid Table 2 Accent 6" w:uiPriority="47"/>
-    <w:lsdException w:name="Grid Table 3 Accent 6" w:uiPriority="48"/>
-    <w:lsdException w:name="Grid Table 4 Accent 6" w:uiPriority="49"/>
-    <w:lsdException w:name="Grid Table 5 Dark Accent 6" w:uiPriority="50"/>
-    <w:lsdException w:name="Grid Table 6 Colorful Accent 6" w:uiPriority="51"/>
-    <w:lsdException w:name="Grid Table 7 Colorful Accent 6" w:uiPriority="52"/>
-    <w:lsdException w:name="List Table 1 Light" w:uiPriority="46"/>
-    <w:lsdException w:name="List Table 2" w:uiPriority="47"/>
-    <w:lsdException w:name="List Table 3" w:uiPriority="48"/>
-    <w:lsdException w:name="List Table 4" w:uiPriority="49"/>
-    <w:lsdException w:name="List Table 5 Dark" w:uiPriority="50"/>
-    <w:lsdException w:name="List Table 6 Colorful" w:uiPriority="51"/>
-    <w:lsdException w:name="List Table 7 Colorful" w:uiPriority="52"/>
-    <w:lsdException w:name="List Table 1 Light Accent 1" w:uiPriority="46"/>
-    <w:lsdException w:name="List Table 2 Accent 1" w:uiPriority="47"/>
-    <w:lsdException w:name="List Table 3 Accent 1" w:uiPriority="48"/>
-    <w:lsdException w:name="List Table 4 Accent 1" w:uiPriority="49"/>
-    <w:lsdException w:name="List Table 5 Dark Accent 1" w:uiPriority="50"/>
-    <w:lsdException w:name="List Table 6 Colorful Accent 1" w:uiPriority="51"/>
-    <w:lsdException w:name="List Table 7 Colorful Accent 1" w:uiPriority="52"/>
-    <w:lsdException w:name="List Table 1 Light Accent 2" w:uiPriority="46"/>
-    <w:lsdException w:name="List Table 2 Accent 2" w:uiPriority="47"/>
-    <w:lsdException w:name="List Table 3 Accent 2" w:uiPriority="48"/>
-    <w:lsdException w:name="List Table 4 Accent 2" w:uiPriority="49"/>
-    <w:lsdException w:name="List Table 5 Dark Accent 2" w:uiPriority="50"/>
-    <w:lsdException w:name="List Table 6 Colorful Accent 2" w:uiPriority="51"/>
-    <w:lsdException w:name="List Table 7 Colorful Accent 2" w:uiPriority="52"/>
-    <w:lsdException w:name="List Table 1 Light Accent 3" w:uiPriority="46"/>
-    <w:lsdException w:name="List Table 2 Accent 3" w:uiPriority="47"/>
-    <w:lsdException w:name="List Table 3 Accent 3" w:uiPriority="48"/>
-    <w:lsdException w:name="List Table 4 Accent 3" w:uiPriority="49"/>
-    <w:lsdException w:name="List Table 5 Dark Accent 3" w:uiPriority="50"/>
-    <w:lsdException w:name="List Table 6 Colorful Accent 3" w:uiPriority="51"/>
-    <w:lsdException w:name="List Table 7 Colorful Accent 3" w:uiPriority="52"/>
-    <w:lsdException w:name="List Table 1 Light Accent 4" w:uiPriority="46"/>
-    <w:lsdException w:name="List Table 2 Accent 4" w:uiPriority="47"/>
-    <w:lsdException w:name="List Table 3 Accent 4" w:uiPriority="48"/>
-    <w:lsdException w:name="List Table 4 Accent 4" w:uiPriority="49"/>
-    <w:lsdException w:name="List Table 5 Dark Accent 4" w:uiPriority="50"/>
-    <w:lsdException w:name="List Table 6 Colorful Accent 4" w:uiPriority="51"/>
-    <w:lsdException w:name="List Table 7 Colorful Accent 4" w:uiPriority="52"/>
-    <w:lsdException w:name="List Table 1 Light Accent 5" w:uiPriority="46"/>
-    <w:lsdException w:name="List Table 2 Accent 5" w:uiPriority="47"/>
-    <w:lsdException w:name="List Table 3 Accent 5" w:uiPriority="48"/>
-    <w:lsdException w:name="List Table 4 Accent 5" w:uiPriority="49"/>
-    <w:lsdException w:name="List Table 5 Dark Accent 5" w:uiPriority="50"/>
-    <w:lsdException w:name="List Table 6 Colorful Accent 5" w:uiPriority="51"/>
-    <w:lsdException w:name="List Table 7 Colorful Accent 5" w:uiPriority="52"/>
-    <w:lsdException w:name="List Table 1 Light Accent 6" w:uiPriority="46"/>
-    <w:lsdException w:name="List Table 2 Accent 6" w:uiPriority="47"/>
-    <w:lsdException w:name="List Table 3 Accent 6" w:uiPriority="48"/>
-    <w:lsdException w:name="List Table 4 Accent 6" w:uiPriority="49"/>
-    <w:lsdException w:name="List Table 5 Dark Accent 6" w:uiPriority="50"/>
-    <w:lsdException w:name="List Table 6 Colorful Accent 6" w:uiPriority="51"/>
-    <w:lsdException w:name="List Table 7 Colorful Accent 6" w:uiPriority="52"/>
-    <w:lsdException w:name="Mention" w:semiHidden="1" w:unhideWhenUsed="1"/>
-    <w:lsdException w:name="Smart Hyperlink" w:semiHidden="1" w:unhideWhenUsed="1"/>
-    <w:lsdException w:name="Hashtag" w:semiHidden="1" w:unhideWhenUsed="1"/>
-    <w:lsdException w:name="Unresolved Mention" w:semiHidden="1" w:unhideWhenUsed="1"/>
-    <w:lsdException w:name="Smart Link" w:semiHidden="1" w:unhideWhenUsed="1"/>
+  <w:latentStyles w:defLockedState="0" w:defUIPriority="99" w:defSemiHidden="1" w:defUnhideWhenUsed="1" w:defQFormat="0" w:count="267">
+    <w:lsdException w:name="Normal" w:semiHidden="0" w:uiPriority="0" w:unhideWhenUsed="0" w:qFormat="1"/>
+    <w:lsdException w:name="heading 1" w:semiHidden="0" w:uiPriority="9" w:unhideWhenUsed="0" w:qFormat="1"/>
+    <w:lsdException w:name="heading 2" w:uiPriority="9" w:qFormat="1"/>
+    <w:lsdException w:name="heading 3" w:uiPriority="9" w:qFormat="1"/>
+    <w:lsdException w:name="heading 4" w:uiPriority="9" w:qFormat="1"/>
+    <w:lsdException w:name="heading 5" w:uiPriority="9" w:qFormat="1"/>
+    <w:lsdException w:name="heading 6" w:uiPriority="9" w:qFormat="1"/>
+    <w:lsdException w:name="heading 7" w:uiPriority="9" w:qFormat="1"/>
+    <w:lsdException w:name="heading 8" w:uiPriority="9" w:qFormat="1"/>
+    <w:lsdException w:name="heading 9" w:uiPriority="9" w:qFormat="1"/>
+    <w:lsdException w:name="toc 1" w:uiPriority="39"/>
+    <w:lsdException w:name="toc 2" w:uiPriority="39"/>
+    <w:lsdException w:name="toc 3" w:uiPriority="39"/>
+    <w:lsdException w:name="toc 4" w:uiPriority="39"/>
+    <w:lsdException w:name="toc 5" w:uiPriority="39"/>
+    <w:lsdException w:name="toc 6" w:uiPriority="39"/>
+    <w:lsdException w:name="toc 7" w:uiPriority="39"/>
+    <w:lsdException w:name="toc 8" w:uiPriority="39"/>
+    <w:lsdException w:name="toc 9" w:uiPriority="39"/>
+    <w:lsdException w:name="caption" w:uiPriority="35" w:qFormat="1"/>
+    <w:lsdException w:name="Title" w:semiHidden="0" w:uiPriority="10" w:unhideWhenUsed="0" w:qFormat="1"/>
+    <w:lsdException w:name="Default Paragraph Font" w:uiPriority="1"/>
+    <w:lsdException w:name="Subtitle" w:semiHidden="0" w:uiPriority="11" w:unhideWhenUsed="0" w:qFormat="1"/>
+    <w:lsdException w:name="Strong" w:semiHidden="0" w:uiPriority="22" w:unhideWhenUsed="0" w:qFormat="1"/>
+    <w:lsdException w:name="Emphasis" w:semiHidden="0" w:uiPriority="20" w:unhideWhenUsed="0" w:qFormat="1"/>
+    <w:lsdException w:name="Table Grid" w:semiHidden="0" w:uiPriority="39" w:unhideWhenUsed="0"/>
+    <w:lsdException w:name="Placeholder Text" w:unhideWhenUsed="0"/>
+    <w:lsdException w:name="No Spacing" w:semiHidden="0" w:uiPriority="1" w:unhideWhenUsed="0" w:qFormat="1"/>
+    <w:lsdException w:name="Light Shading" w:semiHidden="0" w:uiPriority="60" w:unhideWhenUsed="0"/>
+    <w:lsdException w:name="Light List" w:semiHidden="0" w:uiPriority="61" w:unhideWhenUsed="0"/>
+    <w:lsdException w:name="Light Grid" w:semiHidden="0" w:uiPriority="62" w:unhideWhenUsed="0"/>
+    <w:lsdException w:name="Medium Shading 1" w:semiHidden="0" w:uiPriority="63" w:unhideWhenUsed="0"/>
+    <w:lsdException w:name="Medium Shading 2" w:semiHidden="0" w:uiPriority="64" w:unhideWhenUsed="0"/>
+    <w:lsdException w:name="Medium List 1" w:semiHidden="0" w:uiPriority="65" w:unhideWhenUsed="0"/>
+    <w:lsdException w:name="Medium List 2" w:semiHidden="0" w:uiPriority="66" w:unhideWhenUsed="0"/>
+    <w:lsdException w:name="Medium Grid 1" w:semiHidden="0" w:uiPriority="67" w:unhideWhenUsed="0"/>
+    <w:lsdException w:name="Medium Grid 2" w:semiHidden="0" w:uiPriority="68" w:unhideWhenUsed="0"/>
+    <w:lsdException w:name="Medium Grid 3" w:semiHidden="0" w:uiPriority="69" w:unhideWhenUsed="0"/>
+    <w:lsdException w:name="Dark List" w:semiHidden="0" w:uiPriority="70" w:unhideWhenUsed="0"/>
+    <w:lsdException w:name="Colorful Shading" w:semiHidden="0" w:uiPriority="71" w:unhideWhenUsed="0"/>
+    <w:lsdException w:name="Colorful List" w:semiHidden="0" w:uiPriority="72" w:unhideWhenUsed="0"/>
+    <w:lsdException w:name="Colorful Grid" w:semiHidden="0" w:uiPriority="73" w:unhideWhenUsed="0"/>
+    <w:lsdException w:name="Light Shading Accent 1" w:semiHidden="0" w:uiPriority="60" w:unhideWhenUsed="0"/>
+    <w:lsdException w:name="Light List Accent 1" w:semiHidden="0" w:uiPriority="61" w:unhideWhenUsed="0"/>
+    <w:lsdException w:name="Light Grid Accent 1" w:semiHidden="0" w:uiPriority="62" w:unhideWhenUsed="0"/>
+    <w:lsdException w:name="Medium Shading 1 Accent 1" w:semiHidden="0" w:uiPriority="63" w:unhideWhenUsed="0"/>
+    <w:lsdException w:name="Medium Shading 2 Accent 1" w:semiHidden="0" w:uiPriority="64" w:unhideWhenUsed="0"/>
+    <w:lsdException w:name="Medium List 1 Accent 1" w:semiHidden="0" w:uiPriority="65" w:unhideWhenUsed="0"/>
+    <w:lsdException w:name="Revision" w:unhideWhenUsed="0"/>
+    <w:lsdException w:name="List Paragraph" w:semiHidden="0" w:uiPriority="34" w:unhideWhenUsed="0" w:qFormat="1"/>
+    <w:lsdException w:name="Quote" w:semiHidden="0" w:uiPriority="29" w:unhideWhenUsed="0" w:qFormat="1"/>
+    <w:lsdException w:name="Intense Quote" w:semiHidden="0" w:uiPriority="30" w:unhideWhenUsed="0" w:qFormat="1"/>
+    <w:lsdException w:name="Medium List 2 Accent 1" w:semiHidden="0" w:uiPriority="66" w:unhideWhenUsed="0"/>
+    <w:lsdException w:name="Medium Grid 1 Accent 1" w:semiHidden="0" w:uiPriority="67" w:unhideWhenUsed="0"/>
+    <w:lsdException w:name="Medium Grid 2 Accent 1" w:semiHidden="0" w:uiPriority="68" w:unhideWhenUsed="0"/>
+    <w:lsdException w:name="Medium Grid 3 Accent 1" w:semiHidden="0" w:uiPriority="69" w:unhideWhenUsed="0"/>
+    <w:lsdException w:name="Dark List Accent 1" w:semiHidden="0" w:uiPriority="70" w:unhideWhenUsed="0"/>
+    <w:lsdException w:name="Colorful Shading Accent 1" w:semiHidden="0" w:uiPriority="71" w:unhideWhenUsed="0"/>
+    <w:lsdException w:name="Colorful List Accent 1" w:semiHidden="0" w:uiPriority="72" w:unhideWhenUsed="0"/>
+    <w:lsdException w:name="Colorful Grid Accent 1" w:semiHidden="0" w:uiPriority="73" w:unhideWhenUsed="0"/>
+    <w:lsdException w:name="Light Shading Accent 2" w:semiHidden="0" w:uiPriority="60" w:unhideWhenUsed="0"/>
+    <w:lsdException w:name="Light List Accent 2" w:semiHidden="0" w:uiPriority="61" w:unhideWhenUsed="0"/>
+    <w:lsdException w:name="Light Grid Accent 2" w:semiHidden="0" w:uiPriority="62" w:unhideWhenUsed="0"/>
+    <w:lsdException w:name="Medium Shading 1 Accent 2" w:semiHidden="0" w:uiPriority="63" w:unhideWhenUsed="0"/>
+    <w:lsdException w:name="Medium Shading 2 Accent 2" w:semiHidden="0" w:uiPriority="64" w:unhideWhenUsed="0"/>
+    <w:lsdException w:name="Medium List 1 Accent 2" w:semiHidden="0" w:uiPriority="65" w:unhideWhenUsed="0"/>
+    <w:lsdException w:name="Medium List 2 Accent 2" w:semiHidden="0" w:uiPriority="66" w:unhideWhenUsed="0"/>
+    <w:lsdException w:name="Medium Grid 1 Accent 2" w:semiHidden="0" w:uiPriority="67" w:unhideWhenUsed="0"/>
+    <w:lsdException w:name="Medium Grid 2 Accent 2" w:semiHidden="0" w:uiPriority="68" w:unhideWhenUsed="0"/>
+    <w:lsdException w:name="Medium Grid 3 Accent 2" w:semiHidden="0" w:uiPriority="69" w:unhideWhenUsed="0"/>
+    <w:lsdException w:name="Dark List Accent 2" w:semiHidden="0" w:uiPriority="70" w:unhideWhenUsed="0"/>
+    <w:lsdException w:name="Colorful Shading Accent 2" w:semiHidden="0" w:uiPriority="71" w:unhideWhenUsed="0"/>
+    <w:lsdException w:name="Colorful List Accent 2" w:semiHidden="0" w:uiPriority="72" w:unhideWhenUsed="0"/>
+    <w:lsdException w:name="Colorful Grid Accent 2" w:semiHidden="0" w:uiPriority="73" w:unhideWhenUsed="0"/>
+    <w:lsdException w:name="Light Shading Accent 3" w:semiHidden="0" w:uiPriority="60" w:unhideWhenUsed="0"/>
+    <w:lsdException w:name="Light List Accent 3" w:semiHidden="0" w:uiPriority="61" w:unhideWhenUsed="0"/>
+    <w:lsdException w:name="Light Grid Accent 3" w:semiHidden="0" w:uiPriority="62" w:unhideWhenUsed="0"/>
+    <w:lsdException w:name="Medium Shading 1 Accent 3" w:semiHidden="0" w:uiPriority="63" w:unhideWhenUsed="0"/>
+    <w:lsdException w:name="Medium Shading 2 Accent 3" w:semiHidden="0" w:uiPriority="64" w:unhideWhenUsed="0"/>
+    <w:lsdException w:name="Medium List 1 Accent 3" w:semiHidden="0" w:uiPriority="65" w:unhideWhenUsed="0"/>
+    <w:lsdException w:name="Medium List 2 Accent 3" w:semiHidden="0" w:uiPriority="66" w:unhideWhenUsed="0"/>
+    <w:lsdException w:name="Medium Grid 1 Accent 3" w:semiHidden="0" w:uiPriority="67" w:unhideWhenUsed="0"/>
+    <w:lsdException w:name="Medium Grid 2 Accent 3" w:semiHidden="0" w:uiPriority="68" w:unhideWhenUsed="0"/>
+    <w:lsdException w:name="Medium Grid 3 Accent 3" w:semiHidden="0" w:uiPriority="69" w:unhideWhenUsed="0"/>
+    <w:lsdException w:name="Dark List Accent 3" w:semiHidden="0" w:uiPriority="70" w:unhideWhenUsed="0"/>
+    <w:lsdException w:name="Colorful Shading Accent 3" w:semiHidden="0" w:uiPriority="71" w:unhideWhenUsed="0"/>
+    <w:lsdException w:name="Colorful List Accent 3" w:semiHidden="0" w:uiPriority="72" w:unhideWhenUsed="0"/>
+    <w:lsdException w:name="Colorful Grid Accent 3" w:semiHidden="0" w:uiPriority="73" w:unhideWhenUsed="0"/>
+    <w:lsdException w:name="Light Shading Accent 4" w:semiHidden="0" w:uiPriority="60" w:unhideWhenUsed="0"/>
+    <w:lsdException w:name="Light List Accent 4" w:semiHidden="0" w:uiPriority="61" w:unhideWhenUsed="0"/>
+    <w:lsdException w:name="Light Grid Accent 4" w:semiHidden="0" w:uiPriority="62" w:unhideWhenUsed="0"/>
+    <w:lsdException w:name="Medium Shading 1 Accent 4" w:semiHidden="0" w:uiPriority="63" w:unhideWhenUsed="0"/>
+    <w:lsdException w:name="Medium Shading 2 Accent 4" w:semiHidden="0" w:uiPriority="64" w:unhideWhenUsed="0"/>
+    <w:lsdException w:name="Medium List 1 Accent 4" w:semiHidden="0" w:uiPriority="65" w:unhideWhenUsed="0"/>
+    <w:lsdException w:name="Medium List 2 Accent 4" w:semiHidden="0" w:uiPriority="66" w:unhideWhenUsed="0"/>
+    <w:lsdException w:name="Medium Grid 1 Accent 4" w:semiHidden="0" w:uiPriority="67" w:unhideWhenUsed="0"/>
+    <w:lsdException w:name="Medium Grid 2 Accent 4" w:semiHidden="0" w:uiPriority="68" w:unhideWhenUsed="0"/>
+    <w:lsdException w:name="Medium Grid 3 Accent 4" w:semiHidden="0" w:uiPriority="69" w:unhideWhenUsed="0"/>
+    <w:lsdException w:name="Dark List Accent 4" w:semiHidden="0" w:uiPriority="70" w:unhideWhenUsed="0"/>
+    <w:lsdException w:name="Colorful Shading Accent 4" w:semiHidden="0" w:uiPriority="71" w:unhideWhenUsed="0"/>
+    <w:lsdException w:name="Colorful List Accent 4" w:semiHidden="0" w:uiPriority="72" w:unhideWhenUsed="0"/>
+    <w:lsdException w:name="Colorful Grid Accent 4" w:semiHidden="0" w:uiPriority="73" w:unhideWhenUsed="0"/>
+    <w:lsdException w:name="Light Shading Accent 5" w:semiHidden="0" w:uiPriority="60" w:unhideWhenUsed="0"/>
+    <w:lsdException w:name="Light List Accent 5" w:semiHidden="0" w:uiPriority="61" w:unhideWhenUsed="0"/>
+    <w:lsdException w:name="Light Grid Accent 5" w:semiHidden="0" w:uiPriority="62" w:unhideWhenUsed="0"/>
+    <w:lsdException w:name="Medium Shading 1 Accent 5" w:semiHidden="0" w:uiPriority="63" w:unhideWhenUsed="0"/>
+    <w:lsdException w:name="Medium Shading 2 Accent 5" w:semiHidden="0" w:uiPriority="64" w:unhideWhenUsed="0"/>
+    <w:lsdException w:name="Medium List 1 Accent 5" w:semiHidden="0" w:uiPriority="65" w:unhideWhenUsed="0"/>
+    <w:lsdException w:name="Medium List 2 Accent 5" w:semiHidden="0" w:uiPriority="66" w:unhideWhenUsed="0"/>
+    <w:lsdException w:name="Medium Grid 1 Accent 5" w:semiHidden="0" w:uiPriority="67" w:unhideWhenUsed="0"/>
+    <w:lsdException w:name="Medium Grid 2 Accent 5" w:semiHidden="0" w:uiPriority="68" w:unhideWhenUsed="0"/>
+    <w:lsdException w:name="Medium Grid 3 Accent 5" w:semiHidden="0" w:uiPriority="69" w:unhideWhenUsed="0"/>
+    <w:lsdException w:name="Dark List Accent 5" w:semiHidden="0" w:uiPriority="70" w:unhideWhenUsed="0"/>
+    <w:lsdException w:name="Colorful Shading Accent 5" w:semiHidden="0" w:uiPriority="71" w:unhideWhenUsed="0"/>
+    <w:lsdException w:name="Colorful List Accent 5" w:semiHidden="0" w:uiPriority="72" w:unhideWhenUsed="0"/>
+    <w:lsdException w:name="Colorful Grid Accent 5" w:semiHidden="0" w:uiPriority="73" w:unhideWhenUsed="0"/>
+    <w:lsdException w:name="Light Shading Accent 6" w:semiHidden="0" w:uiPriority="60" w:unhideWhenUsed="0"/>
+    <w:lsdException w:name="Light List Accent 6" w:semiHidden="0" w:uiPriority="61" w:unhideWhenUsed="0"/>
+    <w:lsdException w:name="Light Grid Accent 6" w:semiHidden="0" w:uiPriority="62" w:unhideWhenUsed="0"/>
+    <w:lsdException w:name="Medium Shading 1 Accent 6" w:semiHidden="0" w:uiPriority="63" w:unhideWhenUsed="0"/>
+    <w:lsdException w:name="Medium Shading 2 Accent 6" w:semiHidden="0" w:uiPriority="64" w:unhideWhenUsed="0"/>
+    <w:lsdException w:name="Medium List 1 Accent 6" w:semiHidden="0" w:uiPriority="65" w:unhideWhenUsed="0"/>
+    <w:lsdException w:name="Medium List 2 Accent 6" w:semiHidden="0" w:uiPriority="66" w:unhideWhenUsed="0"/>
+    <w:lsdException w:name="Medium Grid 1 Accent 6" w:semiHidden="0" w:uiPriority="67" w:unhideWhenUsed="0"/>
+    <w:lsdException w:name="Medium Grid 2 Accent 6" w:semiHidden="0" w:uiPriority="68" w:unhideWhenUsed="0"/>
+    <w:lsdException w:name="Medium Grid 3 Accent 6" w:semiHidden="0" w:uiPriority="69" w:unhideWhenUsed="0"/>
+    <w:lsdException w:name="Dark List Accent 6" w:semiHidden="0" w:uiPriority="70" w:unhideWhenUsed="0"/>
+    <w:lsdException w:name="Colorful Shading Accent 6" w:semiHidden="0" w:uiPriority="71" w:unhideWhenUsed="0"/>
+    <w:lsdException w:name="Colorful List Accent 6" w:semiHidden="0" w:uiPriority="72" w:unhideWhenUsed="0"/>
+    <w:lsdException w:name="Colorful Grid Accent 6" w:semiHidden="0" w:uiPriority="73" w:unhideWhenUsed="0"/>
+    <w:lsdException w:name="Subtle Emphasis" w:semiHidden="0" w:uiPriority="19" w:unhideWhenUsed="0" w:qFormat="1"/>
+    <w:lsdException w:name="Intense Emphasis" w:semiHidden="0" w:uiPriority="21" w:unhideWhenUsed="0" w:qFormat="1"/>
+    <w:lsdException w:name="Subtle Reference" w:semiHidden="0" w:uiPriority="31" w:unhideWhenUsed="0" w:qFormat="1"/>
+    <w:lsdException w:name="Intense Reference" w:semiHidden="0" w:uiPriority="32" w:unhideWhenUsed="0" w:qFormat="1"/>
+    <w:lsdException w:name="Book Title" w:semiHidden="0" w:uiPriority="33" w:unhideWhenUsed="0" w:qFormat="1"/>
+    <w:lsdException w:name="Bibliography" w:uiPriority="37"/>
+    <w:lsdException w:name="TOC Heading" w:uiPriority="39" w:qFormat="1"/>
   </w:latentStyles>
   <w:style w:type="paragraph" w:default="1" w:styleId="Normal">
     <w:name w:val="Normal"/>
     <w:qFormat/>
+    <w:rsid w:val="00C07A19"/>
   </w:style>
   <w:style w:type="character" w:default="1" w:styleId="DefaultParagraphFont">
     <w:name w:val="Default Paragraph Font"/>
@@ -884,6 +942,7 @@
     <w:uiPriority w:val="99"/>
     <w:semiHidden/>
     <w:unhideWhenUsed/>
+    <w:qFormat/>
     <w:tblPr>
       <w:tblInd w:w="0" w:type="dxa"/>
       <w:tblCellMar>
@@ -957,7 +1016,7 @@
     </a:clrScheme>
     <a:fontScheme name="Office">
       <a:majorFont>
-        <a:latin typeface="Calibri Light" panose="020F0302020204030204"/>
+        <a:latin typeface="Calibri Light"/>
         <a:ea typeface=""/>
         <a:cs typeface=""/>
         <a:font script="Jpan" typeface="游ゴシック Light"/>
@@ -1009,7 +1068,7 @@
         <a:font script="Tfng" typeface="Ebrima"/>
       </a:majorFont>
       <a:minorFont>
-        <a:latin typeface="Calibri" panose="020F0502020204030204"/>
+        <a:latin typeface="Calibri"/>
         <a:ea typeface=""/>
         <a:cs typeface=""/>
         <a:font script="Jpan" typeface="游明朝"/>
@@ -1203,7 +1262,7 @@
   <a:extraClrSchemeLst/>
   <a:extLst>
     <a:ext uri="{05A4C25C-085E-4340-85A3-A5531E510DB2}">
-      <thm15:themeFamily xmlns:thm15="http://schemas.microsoft.com/office/thememl/2012/main" name="Office Theme" id="{62F939B6-93AF-4DB8-9C6B-D6C7DFDC589F}" vid="{4A3C46E8-61CC-4603-A589-7422A47A8E4A}"/>
+      <thm15:themeFamily xmlns:thm15="http://schemas.microsoft.com/office/thememl/2012/main" xmlns="" name="Office Theme" id="{62F939B6-93AF-4DB8-9C6B-D6C7DFDC589F}" vid="{4A3C46E8-61CC-4603-A589-7422A47A8E4A}"/>
     </a:ext>
   </a:extLst>
 </a:theme>

</xml_diff>